<commit_message>
Update work package documentation/projman/Week 4 - 7/08 WORK PACKAGES BASED ON WBS - DEVELOPMENTALITY.docx
</commit_message>
<xml_diff>
--- a/documentation/projman/Week 4 - 7/08 WORK PACKAGES BASED ON WBS - DEVELOPMENTALITY.docx
+++ b/documentation/projman/Week 4 - 7/08 WORK PACKAGES BASED ON WBS - DEVELOPMENTALITY.docx
@@ -34894,6 +34894,1820 @@
         </w:sectPr>
       </w:pPr>
     </w:p>
+    <w:p>
+      <w:r>
+        <w:lastRenderedPageBreak/>
+        <w:br w:type="page"/>
+      </w:r>
+    </w:p>
+    <w:tbl>
+      <w:tblPr>
+        <w:tblStyle w:val="TableGrid"/>
+        <w:tblW w:w="0" w:type="auto"/>
+        <w:tblInd w:w="-998" w:type="dxa"/>
+        <w:tblLook w:val="04A0" w:firstRow="1" w:lastRow="0" w:firstColumn="1" w:lastColumn="0" w:noHBand="0" w:noVBand="1"/>
+      </w:tblPr>
+      <w:tblGrid>
+        <w:gridCol w:w="1568"/>
+        <w:gridCol w:w="9079"/>
+      </w:tblGrid>
+      <w:tr>
+        <w:tc>
+          <w:tcPr>
+            <w:tcW w:w="2363" w:type="dxa"/>
+            <w:vAlign w:val="center"/>
+          </w:tcPr>
+          <w:p>
+            <w:pPr>
+              <w:jc w:val="left"/>
+            </w:pPr>
+            <w:r>
+              <w:rPr>
+                <w:rStyle w:val="fontstyle31"/>
+                <w:lang w:bidi="ar"/>
+              </w:rPr>
+              <w:lastRenderedPageBreak/>
+              <w:t xml:space="preserve">WBS: </w:t>
+            </w:r>
+          </w:p>
+        </w:tc>
+        <w:tc>
+          <w:tcPr>
+            <w:tcW w:w="7985" w:type="dxa"/>
+          </w:tcPr>
+          <w:p>
+            <w:r>
+              <w:rPr>
+                <w:noProof/>
+              </w:rPr>
+              <w:t>1.4.1.1</w:t>
+            </w:r>
+          </w:p>
+        </w:tc>
+      </w:tr>
+      <w:tr>
+        <w:tc>
+          <w:tcPr>
+            <w:tcW w:w="2363" w:type="dxa"/>
+            <w:vAlign w:val="center"/>
+          </w:tcPr>
+          <w:p>
+            <w:pPr>
+              <w:jc w:val="left"/>
+            </w:pPr>
+            <w:r>
+              <w:rPr>
+                <w:rStyle w:val="fontstyle31"/>
+                <w:lang w:bidi="ar"/>
+              </w:rPr>
+              <w:t xml:space="preserve">Work Package: </w:t>
+            </w:r>
+          </w:p>
+        </w:tc>
+        <w:tc>
+          <w:tcPr>
+            <w:tcW w:w="7985" w:type="dxa"/>
+          </w:tcPr>
+          <w:p>
+            <w:r>
+              <w:rPr>
+                <w:noProof/>
+              </w:rPr>
+              <w:t>Unit Testing for Release 1</w:t>
+            </w:r>
+          </w:p>
+        </w:tc>
+      </w:tr>
+      <w:tr>
+        <w:tc>
+          <w:tcPr>
+            <w:tcW w:w="2363" w:type="dxa"/>
+            <w:vAlign w:val="center"/>
+          </w:tcPr>
+          <w:p>
+            <w:pPr>
+              <w:jc w:val="left"/>
+            </w:pPr>
+            <w:r>
+              <w:rPr>
+                <w:rStyle w:val="fontstyle31"/>
+                <w:lang w:bidi="ar"/>
+              </w:rPr>
+              <w:t xml:space="preserve">Package Owner: </w:t>
+            </w:r>
+          </w:p>
+        </w:tc>
+        <w:tc>
+          <w:tcPr>
+            <w:tcW w:w="7985" w:type="dxa"/>
+          </w:tcPr>
+          <w:p>
+            <w:r>
+              <w:rPr>
+                <w:noProof/>
+              </w:rPr>
+              <w:t>Jakerson B. Bermudo</w:t>
+            </w:r>
+          </w:p>
+        </w:tc>
+      </w:tr>
+      <w:tr>
+        <w:tc>
+          <w:tcPr>
+            <w:tcW w:w="2363" w:type="dxa"/>
+            <w:vAlign w:val="center"/>
+          </w:tcPr>
+          <w:p>
+            <w:pPr>
+              <w:jc w:val="left"/>
+            </w:pPr>
+            <w:r>
+              <w:rPr>
+                <w:rStyle w:val="fontstyle31"/>
+                <w:lang w:bidi="ar"/>
+              </w:rPr>
+              <w:t xml:space="preserve">Owner Organization: </w:t>
+            </w:r>
+          </w:p>
+        </w:tc>
+        <w:tc>
+          <w:tcPr>
+            <w:tcW w:w="7985" w:type="dxa"/>
+          </w:tcPr>
+          <w:p>
+            <w:r>
+              <w:rPr>
+                <w:noProof/>
+              </w:rPr>
+              <w:t>Team Developmentality</w:t>
+            </w:r>
+          </w:p>
+        </w:tc>
+      </w:tr>
+      <w:tr>
+        <w:tc>
+          <w:tcPr>
+            <w:tcW w:w="2363" w:type="dxa"/>
+            <w:vAlign w:val="center"/>
+          </w:tcPr>
+          <w:p>
+            <w:pPr>
+              <w:jc w:val="left"/>
+            </w:pPr>
+            <w:r>
+              <w:rPr>
+                <w:rStyle w:val="fontstyle31"/>
+                <w:lang w:bidi="ar"/>
+              </w:rPr>
+              <w:t xml:space="preserve">Participants: </w:t>
+            </w:r>
+          </w:p>
+        </w:tc>
+        <w:tc>
+          <w:tcPr>
+            <w:tcW w:w="7985" w:type="dxa"/>
+          </w:tcPr>
+          <w:p>
+            <w:r>
+              <w:rPr>
+                <w:noProof/>
+              </w:rPr>
+              <w:t>Jakerson Bermudo, Rark Alcantara, Carl Garcia</w:t>
+            </w:r>
+          </w:p>
+        </w:tc>
+      </w:tr>
+      <w:tr>
+        <w:tc>
+          <w:tcPr>
+            <w:tcW w:w="2363" w:type="dxa"/>
+            <w:vAlign w:val="center"/>
+          </w:tcPr>
+          <w:p>
+            <w:pPr>
+              <w:jc w:val="left"/>
+            </w:pPr>
+            <w:r>
+              <w:rPr>
+                <w:rStyle w:val="fontstyle31"/>
+                <w:lang w:bidi="ar"/>
+              </w:rPr>
+              <w:t>Description:</w:t>
+            </w:r>
+            <w:r>
+              <w:rPr>
+                <w:rStyle w:val="fontstyle31"/>
+                <w:lang w:bidi="ar"/>
+              </w:rPr>
+              <w:br/>
+            </w:r>
+          </w:p>
+        </w:tc>
+        <w:tc>
+          <w:tcPr>
+            <w:tcW w:w="7985" w:type="dxa"/>
+          </w:tcPr>
+          <w:p>
+            <w:r>
+              <w:t>The completion state for Unit Testing for Release 1 is when all relevant units or components have been tested, and any identified issues or defects have been resolved or documented for further action.</w:t>
+            </w:r>
+          </w:p>
+        </w:tc>
+      </w:tr>
+      <w:tr>
+        <w:tc>
+          <w:tcPr>
+            <w:tcW w:w="2363" w:type="dxa"/>
+            <w:vAlign w:val="center"/>
+          </w:tcPr>
+          <w:p>
+            <w:pPr>
+              <w:jc w:val="left"/>
+            </w:pPr>
+            <w:r>
+              <w:rPr>
+                <w:rStyle w:val="fontstyle31"/>
+                <w:lang w:bidi="ar"/>
+              </w:rPr>
+              <w:t>Completion State:</w:t>
+            </w:r>
+            <w:r>
+              <w:rPr>
+                <w:rStyle w:val="fontstyle31"/>
+                <w:lang w:bidi="ar"/>
+              </w:rPr>
+              <w:br/>
+            </w:r>
+          </w:p>
+        </w:tc>
+        <w:tc>
+          <w:tcPr>
+            <w:tcW w:w="7985" w:type="dxa"/>
+          </w:tcPr>
+          <w:p>
+            <w:r>
+              <w:t>Unit Testing for Release 1 is done when all important units or components have been tested and any problems or issues have been fixed or written down so that they can be dealt with later.</w:t>
+            </w:r>
+          </w:p>
+        </w:tc>
+      </w:tr>
+      <w:tr>
+        <w:tc>
+          <w:tcPr>
+            <w:tcW w:w="2363" w:type="dxa"/>
+            <w:vAlign w:val="center"/>
+          </w:tcPr>
+          <w:p>
+            <w:pPr>
+              <w:jc w:val="left"/>
+              <w:rPr>
+                <w:rStyle w:val="fontstyle31"/>
+                <w:lang w:bidi="ar"/>
+              </w:rPr>
+            </w:pPr>
+            <w:r>
+              <w:rPr>
+                <w:rStyle w:val="fontstyle31"/>
+                <w:lang w:bidi="ar"/>
+              </w:rPr>
+              <w:t>Assumptions:</w:t>
+            </w:r>
+          </w:p>
+          <w:p>
+            <w:pPr>
+              <w:jc w:val="left"/>
+            </w:pPr>
+          </w:p>
+        </w:tc>
+        <w:tc>
+          <w:tcPr>
+            <w:tcW w:w="7985" w:type="dxa"/>
+          </w:tcPr>
+          <w:p>
+            <w:r>
+              <w:t>The development of Release 1 is either done or almost done. The necessary test environments and test data are available, and the development team is making sure to follow code standards and best practices.</w:t>
+            </w:r>
+          </w:p>
+        </w:tc>
+      </w:tr>
+      <w:tr>
+        <w:tc>
+          <w:tcPr>
+            <w:tcW w:w="2363" w:type="dxa"/>
+            <w:vAlign w:val="center"/>
+          </w:tcPr>
+          <w:p>
+            <w:pPr>
+              <w:jc w:val="left"/>
+              <w:rPr>
+                <w:rStyle w:val="fontstyle31"/>
+                <w:lang w:bidi="ar"/>
+              </w:rPr>
+            </w:pPr>
+            <w:r>
+              <w:rPr>
+                <w:rStyle w:val="fontstyle31"/>
+                <w:lang w:bidi="ar"/>
+              </w:rPr>
+              <w:t>Risks:</w:t>
+            </w:r>
+          </w:p>
+          <w:p>
+            <w:pPr>
+              <w:jc w:val="left"/>
+            </w:pPr>
+          </w:p>
+        </w:tc>
+        <w:tc>
+          <w:tcPr>
+            <w:tcW w:w="7985" w:type="dxa"/>
+          </w:tcPr>
+          <w:p>
+            <w:r>
+              <w:t>Since there wasn't enough testing, bugs might not have been found, and testing was only partly done because of time limits. Also, problems with the working environment or testing tools that don't work well together and dependencies on systems or parts from outside the barangay can affect the testing process.</w:t>
+            </w:r>
+          </w:p>
+        </w:tc>
+      </w:tr>
+      <w:tr>
+        <w:tc>
+          <w:tcPr>
+            <w:tcW w:w="2363" w:type="dxa"/>
+            <w:vAlign w:val="center"/>
+          </w:tcPr>
+          <w:p>
+            <w:pPr>
+              <w:jc w:val="left"/>
+              <w:rPr>
+                <w:rStyle w:val="fontstyle31"/>
+                <w:lang w:bidi="ar"/>
+              </w:rPr>
+            </w:pPr>
+            <w:r>
+              <w:rPr>
+                <w:rStyle w:val="fontstyle31"/>
+                <w:lang w:bidi="ar"/>
+              </w:rPr>
+              <w:t>Risk Mitigation:</w:t>
+            </w:r>
+          </w:p>
+          <w:p>
+            <w:pPr>
+              <w:jc w:val="left"/>
+            </w:pPr>
+          </w:p>
+        </w:tc>
+        <w:tc>
+          <w:tcPr>
+            <w:tcW w:w="7985" w:type="dxa"/>
+          </w:tcPr>
+          <w:p>
+            <w:r>
+              <w:t>To make sure the right tests are done, it's important to make a thorough test plan that prioritizes testing efforts based on their importance and impact, gives enough time and resources for thorough testing, tests for compatibility with the development environment, and takes care of any problems as soon as they come up.</w:t>
+            </w:r>
+          </w:p>
+        </w:tc>
+      </w:tr>
+      <w:tr>
+        <w:tc>
+          <w:tcPr>
+            <w:tcW w:w="2363" w:type="dxa"/>
+            <w:vAlign w:val="center"/>
+          </w:tcPr>
+          <w:p>
+            <w:pPr>
+              <w:jc w:val="left"/>
+            </w:pPr>
+            <w:r>
+              <w:rPr>
+                <w:rStyle w:val="fontstyle31"/>
+              </w:rPr>
+              <w:t xml:space="preserve">Budget: </w:t>
+            </w:r>
+          </w:p>
+        </w:tc>
+        <w:tc>
+          <w:tcPr>
+            <w:tcW w:w="7985" w:type="dxa"/>
+          </w:tcPr>
+          <w:p>
+            <w:r>
+              <w:t>N/A</w:t>
+            </w:r>
+          </w:p>
+        </w:tc>
+      </w:tr>
+      <w:tr>
+        <w:tc>
+          <w:tcPr>
+            <w:tcW w:w="2363" w:type="dxa"/>
+            <w:vAlign w:val="center"/>
+          </w:tcPr>
+          <w:p>
+            <w:pPr>
+              <w:jc w:val="left"/>
+              <w:rPr>
+                <w:rStyle w:val="fontstyle31"/>
+                <w:lang w:bidi="ar"/>
+              </w:rPr>
+            </w:pPr>
+            <w:r>
+              <w:rPr>
+                <w:rStyle w:val="fontstyle31"/>
+                <w:lang w:bidi="ar"/>
+              </w:rPr>
+              <w:t>Reference Docs:</w:t>
+            </w:r>
+          </w:p>
+          <w:p>
+            <w:pPr>
+              <w:jc w:val="left"/>
+            </w:pPr>
+          </w:p>
+        </w:tc>
+        <w:tc>
+          <w:tcPr>
+            <w:tcW w:w="7985" w:type="dxa"/>
+          </w:tcPr>
+          <w:p>
+            <w:r>
+              <w:rPr>
+                <w:noProof/>
+              </w:rPr>
+              <w:t>https://asiapacificcollege.sharepoint.com/:f:/s/PROJMANT3MI201MI203/Evjel9uiSslFosc4l3EpNcABUtYTV3a-VQkkDtSNRfqLSA?e=yp43oj</w:t>
+            </w:r>
+          </w:p>
+        </w:tc>
+      </w:tr>
+    </w:tbl>
+    <w:p>
+      <w:pPr>
+        <w:sectPr>
+          <w:pgSz w:w="12240" w:h="15840"/>
+          <w:pgMar w:top="1440" w:right="1440" w:bottom="1440" w:left="1440" w:header="708" w:footer="708" w:gutter="0"/>
+          <w:pgNumType w:start="1"/>
+          <w:cols w:space="708"/>
+          <w:docGrid w:linePitch="360"/>
+        </w:sectPr>
+      </w:pPr>
+    </w:p>
+    <w:tbl>
+      <w:tblPr>
+        <w:tblStyle w:val="TableGrid"/>
+        <w:tblW w:w="0" w:type="auto"/>
+        <w:tblInd w:w="-998" w:type="dxa"/>
+        <w:tblLook w:val="04A0" w:firstRow="1" w:lastRow="0" w:firstColumn="1" w:lastColumn="0" w:noHBand="0" w:noVBand="1"/>
+      </w:tblPr>
+      <w:tblGrid>
+        <w:gridCol w:w="1568"/>
+        <w:gridCol w:w="9079"/>
+      </w:tblGrid>
+      <w:tr>
+        <w:tc>
+          <w:tcPr>
+            <w:tcW w:w="1741" w:type="dxa"/>
+            <w:vAlign w:val="center"/>
+          </w:tcPr>
+          <w:p>
+            <w:pPr>
+              <w:jc w:val="left"/>
+            </w:pPr>
+            <w:r>
+              <w:rPr>
+                <w:rStyle w:val="fontstyle31"/>
+                <w:lang w:bidi="ar"/>
+              </w:rPr>
+              <w:lastRenderedPageBreak/>
+              <w:t xml:space="preserve">WBS: </w:t>
+            </w:r>
+          </w:p>
+        </w:tc>
+        <w:tc>
+          <w:tcPr>
+            <w:tcW w:w="8607" w:type="dxa"/>
+          </w:tcPr>
+          <w:p>
+            <w:r>
+              <w:rPr>
+                <w:noProof/>
+              </w:rPr>
+              <w:t>1.4.1.2</w:t>
+            </w:r>
+          </w:p>
+        </w:tc>
+      </w:tr>
+      <w:tr>
+        <w:tc>
+          <w:tcPr>
+            <w:tcW w:w="1741" w:type="dxa"/>
+            <w:vAlign w:val="center"/>
+          </w:tcPr>
+          <w:p>
+            <w:pPr>
+              <w:jc w:val="left"/>
+            </w:pPr>
+            <w:r>
+              <w:rPr>
+                <w:rStyle w:val="fontstyle31"/>
+                <w:lang w:bidi="ar"/>
+              </w:rPr>
+              <w:t xml:space="preserve">Work Package: </w:t>
+            </w:r>
+          </w:p>
+        </w:tc>
+        <w:tc>
+          <w:tcPr>
+            <w:tcW w:w="8607" w:type="dxa"/>
+          </w:tcPr>
+          <w:p>
+            <w:r>
+              <w:rPr>
+                <w:noProof/>
+              </w:rPr>
+              <w:t>Unit Testing for Release 2</w:t>
+            </w:r>
+          </w:p>
+        </w:tc>
+      </w:tr>
+      <w:tr>
+        <w:tc>
+          <w:tcPr>
+            <w:tcW w:w="1741" w:type="dxa"/>
+            <w:vAlign w:val="center"/>
+          </w:tcPr>
+          <w:p>
+            <w:pPr>
+              <w:jc w:val="left"/>
+            </w:pPr>
+            <w:r>
+              <w:rPr>
+                <w:rStyle w:val="fontstyle31"/>
+                <w:lang w:bidi="ar"/>
+              </w:rPr>
+              <w:t xml:space="preserve">Package Owner: </w:t>
+            </w:r>
+          </w:p>
+        </w:tc>
+        <w:tc>
+          <w:tcPr>
+            <w:tcW w:w="8607" w:type="dxa"/>
+          </w:tcPr>
+          <w:p>
+            <w:r>
+              <w:rPr>
+                <w:noProof/>
+              </w:rPr>
+              <w:t>Jakerson B. Bermudo</w:t>
+            </w:r>
+          </w:p>
+        </w:tc>
+      </w:tr>
+      <w:tr>
+        <w:tc>
+          <w:tcPr>
+            <w:tcW w:w="1741" w:type="dxa"/>
+            <w:vAlign w:val="center"/>
+          </w:tcPr>
+          <w:p>
+            <w:pPr>
+              <w:jc w:val="left"/>
+            </w:pPr>
+            <w:r>
+              <w:rPr>
+                <w:rStyle w:val="fontstyle31"/>
+                <w:lang w:bidi="ar"/>
+              </w:rPr>
+              <w:t xml:space="preserve">Owner Organization: </w:t>
+            </w:r>
+          </w:p>
+        </w:tc>
+        <w:tc>
+          <w:tcPr>
+            <w:tcW w:w="8607" w:type="dxa"/>
+          </w:tcPr>
+          <w:p>
+            <w:r>
+              <w:rPr>
+                <w:noProof/>
+              </w:rPr>
+              <w:t>Team Developmentality</w:t>
+            </w:r>
+          </w:p>
+        </w:tc>
+      </w:tr>
+      <w:tr>
+        <w:tc>
+          <w:tcPr>
+            <w:tcW w:w="1741" w:type="dxa"/>
+            <w:vAlign w:val="center"/>
+          </w:tcPr>
+          <w:p>
+            <w:pPr>
+              <w:jc w:val="left"/>
+            </w:pPr>
+            <w:r>
+              <w:rPr>
+                <w:rStyle w:val="fontstyle31"/>
+                <w:lang w:bidi="ar"/>
+              </w:rPr>
+              <w:t xml:space="preserve">Participants: </w:t>
+            </w:r>
+          </w:p>
+        </w:tc>
+        <w:tc>
+          <w:tcPr>
+            <w:tcW w:w="8607" w:type="dxa"/>
+          </w:tcPr>
+          <w:p>
+            <w:r>
+              <w:rPr>
+                <w:noProof/>
+              </w:rPr>
+              <w:t>Jakerson Bermudo, Rark Alcantara, Carl Garcia</w:t>
+            </w:r>
+          </w:p>
+        </w:tc>
+      </w:tr>
+      <w:tr>
+        <w:tc>
+          <w:tcPr>
+            <w:tcW w:w="1741" w:type="dxa"/>
+            <w:vAlign w:val="center"/>
+          </w:tcPr>
+          <w:p>
+            <w:pPr>
+              <w:jc w:val="left"/>
+            </w:pPr>
+            <w:r>
+              <w:rPr>
+                <w:rStyle w:val="fontstyle31"/>
+                <w:lang w:bidi="ar"/>
+              </w:rPr>
+              <w:t>Description:</w:t>
+            </w:r>
+            <w:r>
+              <w:rPr>
+                <w:rStyle w:val="fontstyle31"/>
+                <w:lang w:bidi="ar"/>
+              </w:rPr>
+              <w:br/>
+            </w:r>
+          </w:p>
+        </w:tc>
+        <w:tc>
+          <w:tcPr>
+            <w:tcW w:w="8607" w:type="dxa"/>
+          </w:tcPr>
+          <w:p>
+            <w:r>
+              <w:t>Unit Testing for Release 2 is the process of testing specific parts of the software or program that are part of the second release. It makes sure that these units work well and meet Release 2's standards.</w:t>
+            </w:r>
+          </w:p>
+        </w:tc>
+      </w:tr>
+      <w:tr>
+        <w:tc>
+          <w:tcPr>
+            <w:tcW w:w="1741" w:type="dxa"/>
+            <w:vAlign w:val="center"/>
+          </w:tcPr>
+          <w:p>
+            <w:pPr>
+              <w:jc w:val="left"/>
+            </w:pPr>
+            <w:r>
+              <w:rPr>
+                <w:rStyle w:val="fontstyle31"/>
+                <w:lang w:bidi="ar"/>
+              </w:rPr>
+              <w:t>Completion State:</w:t>
+            </w:r>
+            <w:r>
+              <w:rPr>
+                <w:rStyle w:val="fontstyle31"/>
+                <w:lang w:bidi="ar"/>
+              </w:rPr>
+              <w:br/>
+            </w:r>
+          </w:p>
+        </w:tc>
+        <w:tc>
+          <w:tcPr>
+            <w:tcW w:w="8607" w:type="dxa"/>
+          </w:tcPr>
+          <w:p>
+            <w:r>
+              <w:t>Unit Testing for Release 2 is done when all the important units or components for the second release have been tested and any problems or issues have been fixed or written down so that they can be dealt with later.</w:t>
+            </w:r>
+          </w:p>
+        </w:tc>
+      </w:tr>
+      <w:tr>
+        <w:tc>
+          <w:tcPr>
+            <w:tcW w:w="1741" w:type="dxa"/>
+            <w:vAlign w:val="center"/>
+          </w:tcPr>
+          <w:p>
+            <w:pPr>
+              <w:jc w:val="left"/>
+              <w:rPr>
+                <w:rStyle w:val="fontstyle31"/>
+                <w:lang w:bidi="ar"/>
+              </w:rPr>
+            </w:pPr>
+            <w:r>
+              <w:rPr>
+                <w:rStyle w:val="fontstyle31"/>
+                <w:lang w:bidi="ar"/>
+              </w:rPr>
+              <w:t>Assumptions:</w:t>
+            </w:r>
+          </w:p>
+          <w:p>
+            <w:pPr>
+              <w:jc w:val="left"/>
+            </w:pPr>
+          </w:p>
+        </w:tc>
+        <w:tc>
+          <w:tcPr>
+            <w:tcW w:w="8607" w:type="dxa"/>
+          </w:tcPr>
+          <w:p>
+            <w:r>
+              <w:t>Release 2 is almost done being built, and all the test settings and data needed for thorough testing are now available. During the whole process of making Release 2, the team worked hard to follow code standards and best practices.</w:t>
+            </w:r>
+          </w:p>
+        </w:tc>
+      </w:tr>
+      <w:tr>
+        <w:tc>
+          <w:tcPr>
+            <w:tcW w:w="1741" w:type="dxa"/>
+            <w:vAlign w:val="center"/>
+          </w:tcPr>
+          <w:p>
+            <w:pPr>
+              <w:jc w:val="left"/>
+              <w:rPr>
+                <w:rStyle w:val="fontstyle31"/>
+                <w:lang w:bidi="ar"/>
+              </w:rPr>
+            </w:pPr>
+            <w:r>
+              <w:rPr>
+                <w:rStyle w:val="fontstyle31"/>
+                <w:lang w:bidi="ar"/>
+              </w:rPr>
+              <w:t>Risks:</w:t>
+            </w:r>
+          </w:p>
+          <w:p>
+            <w:pPr>
+              <w:jc w:val="left"/>
+            </w:pPr>
+          </w:p>
+        </w:tc>
+        <w:tc>
+          <w:tcPr>
+            <w:tcW w:w="8607" w:type="dxa"/>
+          </w:tcPr>
+          <w:p>
+            <w:r>
+              <w:t>If Release 2's units aren't tested enough, bugs might not be found, and lack of time might make it hard to test thoroughly. There is a chance that changes in Release 2 could cause regression problems that could affect units that have already been tested.</w:t>
+            </w:r>
+          </w:p>
+        </w:tc>
+      </w:tr>
+      <w:tr>
+        <w:tc>
+          <w:tcPr>
+            <w:tcW w:w="1741" w:type="dxa"/>
+            <w:vAlign w:val="center"/>
+          </w:tcPr>
+          <w:p>
+            <w:pPr>
+              <w:jc w:val="left"/>
+              <w:rPr>
+                <w:rStyle w:val="fontstyle31"/>
+                <w:lang w:bidi="ar"/>
+              </w:rPr>
+            </w:pPr>
+            <w:r>
+              <w:rPr>
+                <w:rStyle w:val="fontstyle31"/>
+                <w:lang w:bidi="ar"/>
+              </w:rPr>
+              <w:t>Risk Mitigation:</w:t>
+            </w:r>
+          </w:p>
+          <w:p>
+            <w:pPr>
+              <w:jc w:val="left"/>
+            </w:pPr>
+          </w:p>
+        </w:tc>
+        <w:tc>
+          <w:tcPr>
+            <w:tcW w:w="8607" w:type="dxa"/>
+          </w:tcPr>
+          <w:p>
+            <w:r>
+              <w:t>To make sure Release 2 is tested well, it is important to make a clear and specific test plan for this release and give it enough time and resources for thorough testing. Regression testing is also important to make sure that units that have already been tried are stable.</w:t>
+            </w:r>
+          </w:p>
+        </w:tc>
+      </w:tr>
+      <w:tr>
+        <w:tc>
+          <w:tcPr>
+            <w:tcW w:w="1741" w:type="dxa"/>
+            <w:vAlign w:val="center"/>
+          </w:tcPr>
+          <w:p>
+            <w:pPr>
+              <w:jc w:val="left"/>
+            </w:pPr>
+            <w:r>
+              <w:rPr>
+                <w:rStyle w:val="fontstyle31"/>
+              </w:rPr>
+              <w:t xml:space="preserve">Budget: </w:t>
+            </w:r>
+          </w:p>
+        </w:tc>
+        <w:tc>
+          <w:tcPr>
+            <w:tcW w:w="8607" w:type="dxa"/>
+          </w:tcPr>
+          <w:p>
+            <w:r>
+              <w:t>N/A</w:t>
+            </w:r>
+          </w:p>
+        </w:tc>
+      </w:tr>
+      <w:tr>
+        <w:tc>
+          <w:tcPr>
+            <w:tcW w:w="1741" w:type="dxa"/>
+            <w:vAlign w:val="center"/>
+          </w:tcPr>
+          <w:p>
+            <w:pPr>
+              <w:jc w:val="left"/>
+              <w:rPr>
+                <w:rStyle w:val="fontstyle31"/>
+                <w:lang w:bidi="ar"/>
+              </w:rPr>
+            </w:pPr>
+            <w:r>
+              <w:rPr>
+                <w:rStyle w:val="fontstyle31"/>
+                <w:lang w:bidi="ar"/>
+              </w:rPr>
+              <w:t>Reference Docs:</w:t>
+            </w:r>
+          </w:p>
+          <w:p>
+            <w:pPr>
+              <w:jc w:val="left"/>
+            </w:pPr>
+          </w:p>
+        </w:tc>
+        <w:tc>
+          <w:tcPr>
+            <w:tcW w:w="8607" w:type="dxa"/>
+          </w:tcPr>
+          <w:p>
+            <w:r>
+              <w:rPr>
+                <w:noProof/>
+              </w:rPr>
+              <w:t>https://asiapacificcollege.sharepoint.com/:f:/s/PROJMANT3MI201MI203/Evjel9uiSslFosc4l3EpNcABUtYTV3a-VQkkDtSNRfqLSA?e=yp43oj</w:t>
+            </w:r>
+          </w:p>
+        </w:tc>
+      </w:tr>
+    </w:tbl>
+    <w:p>
+      <w:pPr>
+        <w:sectPr>
+          <w:pgSz w:w="12240" w:h="15840"/>
+          <w:pgMar w:top="1440" w:right="1440" w:bottom="1440" w:left="1440" w:header="708" w:footer="708" w:gutter="0"/>
+          <w:pgNumType w:start="1"/>
+          <w:cols w:space="708"/>
+          <w:docGrid w:linePitch="360"/>
+        </w:sectPr>
+      </w:pPr>
+    </w:p>
+    <w:tbl>
+      <w:tblPr>
+        <w:tblStyle w:val="TableGrid"/>
+        <w:tblW w:w="0" w:type="auto"/>
+        <w:tblInd w:w="-998" w:type="dxa"/>
+        <w:tblLook w:val="04A0" w:firstRow="1" w:lastRow="0" w:firstColumn="1" w:lastColumn="0" w:noHBand="0" w:noVBand="1"/>
+      </w:tblPr>
+      <w:tblGrid>
+        <w:gridCol w:w="1568"/>
+        <w:gridCol w:w="9079"/>
+      </w:tblGrid>
+      <w:tr>
+        <w:tc>
+          <w:tcPr>
+            <w:tcW w:w="1741" w:type="dxa"/>
+            <w:vAlign w:val="center"/>
+          </w:tcPr>
+          <w:p>
+            <w:pPr>
+              <w:jc w:val="left"/>
+            </w:pPr>
+            <w:r>
+              <w:rPr>
+                <w:rStyle w:val="fontstyle31"/>
+                <w:lang w:bidi="ar"/>
+              </w:rPr>
+              <w:lastRenderedPageBreak/>
+              <w:t xml:space="preserve">WBS: </w:t>
+            </w:r>
+          </w:p>
+        </w:tc>
+        <w:tc>
+          <w:tcPr>
+            <w:tcW w:w="8607" w:type="dxa"/>
+          </w:tcPr>
+          <w:p>
+            <w:r>
+              <w:rPr>
+                <w:noProof/>
+              </w:rPr>
+              <w:t>1.4.1.3</w:t>
+            </w:r>
+          </w:p>
+        </w:tc>
+      </w:tr>
+      <w:tr>
+        <w:tc>
+          <w:tcPr>
+            <w:tcW w:w="1741" w:type="dxa"/>
+            <w:vAlign w:val="center"/>
+          </w:tcPr>
+          <w:p>
+            <w:pPr>
+              <w:jc w:val="left"/>
+            </w:pPr>
+            <w:r>
+              <w:rPr>
+                <w:rStyle w:val="fontstyle31"/>
+                <w:lang w:bidi="ar"/>
+              </w:rPr>
+              <w:t xml:space="preserve">Work Package: </w:t>
+            </w:r>
+          </w:p>
+        </w:tc>
+        <w:tc>
+          <w:tcPr>
+            <w:tcW w:w="8607" w:type="dxa"/>
+          </w:tcPr>
+          <w:p>
+            <w:r>
+              <w:rPr>
+                <w:noProof/>
+              </w:rPr>
+              <w:t>Unit Testing for Release 3</w:t>
+            </w:r>
+          </w:p>
+        </w:tc>
+      </w:tr>
+      <w:tr>
+        <w:tc>
+          <w:tcPr>
+            <w:tcW w:w="1741" w:type="dxa"/>
+            <w:vAlign w:val="center"/>
+          </w:tcPr>
+          <w:p>
+            <w:pPr>
+              <w:jc w:val="left"/>
+            </w:pPr>
+            <w:r>
+              <w:rPr>
+                <w:rStyle w:val="fontstyle31"/>
+                <w:lang w:bidi="ar"/>
+              </w:rPr>
+              <w:t xml:space="preserve">Package Owner: </w:t>
+            </w:r>
+          </w:p>
+        </w:tc>
+        <w:tc>
+          <w:tcPr>
+            <w:tcW w:w="8607" w:type="dxa"/>
+          </w:tcPr>
+          <w:p>
+            <w:r>
+              <w:rPr>
+                <w:noProof/>
+              </w:rPr>
+              <w:t>Jakerson B. Bermudo</w:t>
+            </w:r>
+          </w:p>
+        </w:tc>
+      </w:tr>
+      <w:tr>
+        <w:tc>
+          <w:tcPr>
+            <w:tcW w:w="1741" w:type="dxa"/>
+            <w:vAlign w:val="center"/>
+          </w:tcPr>
+          <w:p>
+            <w:pPr>
+              <w:jc w:val="left"/>
+            </w:pPr>
+            <w:r>
+              <w:rPr>
+                <w:rStyle w:val="fontstyle31"/>
+                <w:lang w:bidi="ar"/>
+              </w:rPr>
+              <w:t xml:space="preserve">Owner Organization: </w:t>
+            </w:r>
+          </w:p>
+        </w:tc>
+        <w:tc>
+          <w:tcPr>
+            <w:tcW w:w="8607" w:type="dxa"/>
+          </w:tcPr>
+          <w:p>
+            <w:r>
+              <w:rPr>
+                <w:noProof/>
+              </w:rPr>
+              <w:t>Team Developmentality</w:t>
+            </w:r>
+          </w:p>
+        </w:tc>
+      </w:tr>
+      <w:tr>
+        <w:tc>
+          <w:tcPr>
+            <w:tcW w:w="1741" w:type="dxa"/>
+            <w:vAlign w:val="center"/>
+          </w:tcPr>
+          <w:p>
+            <w:pPr>
+              <w:jc w:val="left"/>
+            </w:pPr>
+            <w:r>
+              <w:rPr>
+                <w:rStyle w:val="fontstyle31"/>
+                <w:lang w:bidi="ar"/>
+              </w:rPr>
+              <w:t xml:space="preserve">Participants: </w:t>
+            </w:r>
+          </w:p>
+        </w:tc>
+        <w:tc>
+          <w:tcPr>
+            <w:tcW w:w="8607" w:type="dxa"/>
+          </w:tcPr>
+          <w:p>
+            <w:r>
+              <w:rPr>
+                <w:noProof/>
+              </w:rPr>
+              <w:t>Jakerson Bermudo, Rark Alcantara, Carl Garcia</w:t>
+            </w:r>
+          </w:p>
+        </w:tc>
+      </w:tr>
+      <w:tr>
+        <w:tc>
+          <w:tcPr>
+            <w:tcW w:w="1741" w:type="dxa"/>
+            <w:vAlign w:val="center"/>
+          </w:tcPr>
+          <w:p>
+            <w:pPr>
+              <w:jc w:val="left"/>
+            </w:pPr>
+            <w:r>
+              <w:rPr>
+                <w:rStyle w:val="fontstyle31"/>
+                <w:lang w:bidi="ar"/>
+              </w:rPr>
+              <w:t>Description:</w:t>
+            </w:r>
+            <w:r>
+              <w:rPr>
+                <w:rStyle w:val="fontstyle31"/>
+                <w:lang w:bidi="ar"/>
+              </w:rPr>
+              <w:br/>
+            </w:r>
+          </w:p>
+        </w:tc>
+        <w:tc>
+          <w:tcPr>
+            <w:tcW w:w="8607" w:type="dxa"/>
+          </w:tcPr>
+          <w:p>
+            <w:r>
+              <w:t>Unit Testing for Release 3 means testing only the parts of the software or program that are unique to the third release. The goal is to make sure everything works right and meets the needs of Release 3.</w:t>
+            </w:r>
+          </w:p>
+        </w:tc>
+      </w:tr>
+      <w:tr>
+        <w:tc>
+          <w:tcPr>
+            <w:tcW w:w="1741" w:type="dxa"/>
+            <w:vAlign w:val="center"/>
+          </w:tcPr>
+          <w:p>
+            <w:pPr>
+              <w:jc w:val="left"/>
+            </w:pPr>
+            <w:r>
+              <w:rPr>
+                <w:rStyle w:val="fontstyle31"/>
+                <w:lang w:bidi="ar"/>
+              </w:rPr>
+              <w:t>Completion State:</w:t>
+            </w:r>
+            <w:r>
+              <w:rPr>
+                <w:rStyle w:val="fontstyle31"/>
+                <w:lang w:bidi="ar"/>
+              </w:rPr>
+              <w:br/>
+            </w:r>
+          </w:p>
+        </w:tc>
+        <w:tc>
+          <w:tcPr>
+            <w:tcW w:w="8607" w:type="dxa"/>
+          </w:tcPr>
+          <w:p>
+            <w:r>
+              <w:t>Unit Testing in Release 3 is done when all relevant units have been fully tested and any problems or issues that were found have been fixed or written down so that they can be dealt with later.</w:t>
+            </w:r>
+          </w:p>
+        </w:tc>
+      </w:tr>
+      <w:tr>
+        <w:tc>
+          <w:tcPr>
+            <w:tcW w:w="1741" w:type="dxa"/>
+            <w:vAlign w:val="center"/>
+          </w:tcPr>
+          <w:p>
+            <w:pPr>
+              <w:jc w:val="left"/>
+              <w:rPr>
+                <w:rStyle w:val="fontstyle31"/>
+                <w:lang w:bidi="ar"/>
+              </w:rPr>
+            </w:pPr>
+            <w:r>
+              <w:rPr>
+                <w:rStyle w:val="fontstyle31"/>
+                <w:lang w:bidi="ar"/>
+              </w:rPr>
+              <w:t>Assumptions:</w:t>
+            </w:r>
+          </w:p>
+          <w:p>
+            <w:pPr>
+              <w:jc w:val="left"/>
+            </w:pPr>
+          </w:p>
+        </w:tc>
+        <w:tc>
+          <w:tcPr>
+            <w:tcW w:w="8607" w:type="dxa"/>
+          </w:tcPr>
+          <w:p>
+            <w:r>
+              <w:t>Release 3 is thought to be in the works or getting close to being finished. Also, it is believed that the necessary test environments and data are available for testing and that the development team has followed coding standards and practices for Release 3.</w:t>
+            </w:r>
+          </w:p>
+        </w:tc>
+      </w:tr>
+      <w:tr>
+        <w:tc>
+          <w:tcPr>
+            <w:tcW w:w="1741" w:type="dxa"/>
+            <w:vAlign w:val="center"/>
+          </w:tcPr>
+          <w:p>
+            <w:pPr>
+              <w:jc w:val="left"/>
+              <w:rPr>
+                <w:rStyle w:val="fontstyle31"/>
+                <w:lang w:bidi="ar"/>
+              </w:rPr>
+            </w:pPr>
+            <w:r>
+              <w:rPr>
+                <w:rStyle w:val="fontstyle31"/>
+                <w:lang w:bidi="ar"/>
+              </w:rPr>
+              <w:t>Risks:</w:t>
+            </w:r>
+          </w:p>
+          <w:p>
+            <w:pPr>
+              <w:jc w:val="left"/>
+            </w:pPr>
+          </w:p>
+        </w:tc>
+        <w:tc>
+          <w:tcPr>
+            <w:tcW w:w="8607" w:type="dxa"/>
+          </w:tcPr>
+          <w:p>
+            <w:r>
+              <w:t>Possible risks include units in Release 3 that haven't been thoroughly tested or haven't been tested enough, changes made for Release 3 that affect units that have already been tested, and dependencies on external systems or components that may affect testing efforts.</w:t>
+            </w:r>
+          </w:p>
+        </w:tc>
+      </w:tr>
+      <w:tr>
+        <w:tc>
+          <w:tcPr>
+            <w:tcW w:w="1741" w:type="dxa"/>
+            <w:vAlign w:val="center"/>
+          </w:tcPr>
+          <w:p>
+            <w:pPr>
+              <w:jc w:val="left"/>
+              <w:rPr>
+                <w:rStyle w:val="fontstyle31"/>
+                <w:lang w:bidi="ar"/>
+              </w:rPr>
+            </w:pPr>
+            <w:r>
+              <w:rPr>
+                <w:rStyle w:val="fontstyle31"/>
+                <w:lang w:bidi="ar"/>
+              </w:rPr>
+              <w:t>Risk Mitigation:</w:t>
+            </w:r>
+          </w:p>
+          <w:p>
+            <w:pPr>
+              <w:jc w:val="left"/>
+            </w:pPr>
+          </w:p>
+        </w:tc>
+        <w:tc>
+          <w:tcPr>
+            <w:tcW w:w="8607" w:type="dxa"/>
+          </w:tcPr>
+          <w:p>
+            <w:r>
+              <w:t>To reduce these risks, a detailed test plan will be made for Release 3, along with enough time and resources for thorough testing. Regression testing will be done to make sure that units that have already been tested are stable, and coordination will be set up with teams in charge of external systems or components to deal with any dependencies or potential problems.</w:t>
+            </w:r>
+          </w:p>
+        </w:tc>
+      </w:tr>
+      <w:tr>
+        <w:tc>
+          <w:tcPr>
+            <w:tcW w:w="1741" w:type="dxa"/>
+            <w:vAlign w:val="center"/>
+          </w:tcPr>
+          <w:p>
+            <w:pPr>
+              <w:jc w:val="left"/>
+            </w:pPr>
+            <w:r>
+              <w:rPr>
+                <w:rStyle w:val="fontstyle31"/>
+              </w:rPr>
+              <w:t xml:space="preserve">Budget: </w:t>
+            </w:r>
+          </w:p>
+        </w:tc>
+        <w:tc>
+          <w:tcPr>
+            <w:tcW w:w="8607" w:type="dxa"/>
+          </w:tcPr>
+          <w:p>
+            <w:r>
+              <w:t>N/A</w:t>
+            </w:r>
+          </w:p>
+        </w:tc>
+      </w:tr>
+      <w:tr>
+        <w:tc>
+          <w:tcPr>
+            <w:tcW w:w="1741" w:type="dxa"/>
+            <w:vAlign w:val="center"/>
+          </w:tcPr>
+          <w:p>
+            <w:pPr>
+              <w:jc w:val="left"/>
+              <w:rPr>
+                <w:rStyle w:val="fontstyle31"/>
+                <w:lang w:bidi="ar"/>
+              </w:rPr>
+            </w:pPr>
+            <w:r>
+              <w:rPr>
+                <w:rStyle w:val="fontstyle31"/>
+                <w:lang w:bidi="ar"/>
+              </w:rPr>
+              <w:t>Reference Docs:</w:t>
+            </w:r>
+          </w:p>
+          <w:p>
+            <w:pPr>
+              <w:jc w:val="left"/>
+            </w:pPr>
+          </w:p>
+        </w:tc>
+        <w:tc>
+          <w:tcPr>
+            <w:tcW w:w="8607" w:type="dxa"/>
+          </w:tcPr>
+          <w:p>
+            <w:r>
+              <w:rPr>
+                <w:noProof/>
+              </w:rPr>
+              <w:t>https://asiapacificcollege.sharepoint.com/:f:/s/PROJMANT3MI201MI203/Evjel9uiSslFosc4l3EpNcABUtYTV3a-VQkkDtSNRfqLSA?e=yp43oj</w:t>
+            </w:r>
+          </w:p>
+        </w:tc>
+      </w:tr>
+    </w:tbl>
+    <w:p>
+      <w:pPr>
+        <w:sectPr>
+          <w:pgSz w:w="12240" w:h="15840"/>
+          <w:pgMar w:top="1440" w:right="1440" w:bottom="1440" w:left="1440" w:header="708" w:footer="708" w:gutter="0"/>
+          <w:pgNumType w:start="1"/>
+          <w:cols w:space="708"/>
+          <w:docGrid w:linePitch="360"/>
+        </w:sectPr>
+      </w:pPr>
+    </w:p>
+    <w:tbl>
+      <w:tblPr>
+        <w:tblStyle w:val="TableGrid"/>
+        <w:tblW w:w="0" w:type="auto"/>
+        <w:tblInd w:w="-714" w:type="dxa"/>
+        <w:tblLook w:val="04A0" w:firstRow="1" w:lastRow="0" w:firstColumn="1" w:lastColumn="0" w:noHBand="0" w:noVBand="1"/>
+      </w:tblPr>
+      <w:tblGrid>
+        <w:gridCol w:w="1568"/>
+        <w:gridCol w:w="9079"/>
+      </w:tblGrid>
+      <w:tr>
+        <w:tc>
+          <w:tcPr>
+            <w:tcW w:w="2079" w:type="dxa"/>
+            <w:vAlign w:val="center"/>
+          </w:tcPr>
+          <w:p>
+            <w:pPr>
+              <w:jc w:val="left"/>
+            </w:pPr>
+            <w:r>
+              <w:rPr>
+                <w:rStyle w:val="fontstyle31"/>
+                <w:lang w:bidi="ar"/>
+              </w:rPr>
+              <w:lastRenderedPageBreak/>
+              <w:t xml:space="preserve">WBS: </w:t>
+            </w:r>
+          </w:p>
+        </w:tc>
+        <w:tc>
+          <w:tcPr>
+            <w:tcW w:w="7985" w:type="dxa"/>
+          </w:tcPr>
+          <w:p>
+            <w:r>
+              <w:rPr>
+                <w:noProof/>
+              </w:rPr>
+              <w:t>1.4.2</w:t>
+            </w:r>
+          </w:p>
+        </w:tc>
+      </w:tr>
+      <w:tr>
+        <w:tc>
+          <w:tcPr>
+            <w:tcW w:w="2079" w:type="dxa"/>
+            <w:vAlign w:val="center"/>
+          </w:tcPr>
+          <w:p>
+            <w:pPr>
+              <w:jc w:val="left"/>
+            </w:pPr>
+            <w:r>
+              <w:rPr>
+                <w:rStyle w:val="fontstyle31"/>
+                <w:lang w:bidi="ar"/>
+              </w:rPr>
+              <w:t xml:space="preserve">Work Package: </w:t>
+            </w:r>
+          </w:p>
+        </w:tc>
+        <w:tc>
+          <w:tcPr>
+            <w:tcW w:w="7985" w:type="dxa"/>
+          </w:tcPr>
+          <w:p>
+            <w:r>
+              <w:rPr>
+                <w:noProof/>
+              </w:rPr>
+              <w:t>Users Acceptance Test (UI/UX)</w:t>
+            </w:r>
+          </w:p>
+        </w:tc>
+      </w:tr>
+      <w:tr>
+        <w:tc>
+          <w:tcPr>
+            <w:tcW w:w="2079" w:type="dxa"/>
+            <w:vAlign w:val="center"/>
+          </w:tcPr>
+          <w:p>
+            <w:pPr>
+              <w:jc w:val="left"/>
+            </w:pPr>
+            <w:r>
+              <w:rPr>
+                <w:rStyle w:val="fontstyle31"/>
+                <w:lang w:bidi="ar"/>
+              </w:rPr>
+              <w:t xml:space="preserve">Package Owner: </w:t>
+            </w:r>
+          </w:p>
+        </w:tc>
+        <w:tc>
+          <w:tcPr>
+            <w:tcW w:w="7985" w:type="dxa"/>
+          </w:tcPr>
+          <w:p>
+            <w:r>
+              <w:rPr>
+                <w:noProof/>
+              </w:rPr>
+              <w:t>Jakerson B. Bermudo</w:t>
+            </w:r>
+          </w:p>
+        </w:tc>
+      </w:tr>
+      <w:tr>
+        <w:tc>
+          <w:tcPr>
+            <w:tcW w:w="2079" w:type="dxa"/>
+            <w:vAlign w:val="center"/>
+          </w:tcPr>
+          <w:p>
+            <w:pPr>
+              <w:jc w:val="left"/>
+            </w:pPr>
+            <w:r>
+              <w:rPr>
+                <w:rStyle w:val="fontstyle31"/>
+                <w:lang w:bidi="ar"/>
+              </w:rPr>
+              <w:t xml:space="preserve">Owner Organization: </w:t>
+            </w:r>
+          </w:p>
+        </w:tc>
+        <w:tc>
+          <w:tcPr>
+            <w:tcW w:w="7985" w:type="dxa"/>
+          </w:tcPr>
+          <w:p>
+            <w:r>
+              <w:rPr>
+                <w:noProof/>
+              </w:rPr>
+              <w:t>Team Developmentality</w:t>
+            </w:r>
+          </w:p>
+        </w:tc>
+      </w:tr>
+      <w:tr>
+        <w:tc>
+          <w:tcPr>
+            <w:tcW w:w="2079" w:type="dxa"/>
+            <w:vAlign w:val="center"/>
+          </w:tcPr>
+          <w:p>
+            <w:pPr>
+              <w:jc w:val="left"/>
+            </w:pPr>
+            <w:r>
+              <w:rPr>
+                <w:rStyle w:val="fontstyle31"/>
+                <w:lang w:bidi="ar"/>
+              </w:rPr>
+              <w:t xml:space="preserve">Participants: </w:t>
+            </w:r>
+          </w:p>
+        </w:tc>
+        <w:tc>
+          <w:tcPr>
+            <w:tcW w:w="7985" w:type="dxa"/>
+          </w:tcPr>
+          <w:p>
+            <w:r>
+              <w:rPr>
+                <w:noProof/>
+              </w:rPr>
+              <w:t>Jakerson Bermudo, Rark Alcantara, Carl Garcia</w:t>
+            </w:r>
+          </w:p>
+        </w:tc>
+      </w:tr>
+      <w:tr>
+        <w:tc>
+          <w:tcPr>
+            <w:tcW w:w="2079" w:type="dxa"/>
+            <w:vAlign w:val="center"/>
+          </w:tcPr>
+          <w:p>
+            <w:pPr>
+              <w:jc w:val="left"/>
+            </w:pPr>
+            <w:r>
+              <w:rPr>
+                <w:rStyle w:val="fontstyle31"/>
+                <w:lang w:bidi="ar"/>
+              </w:rPr>
+              <w:t>Description:</w:t>
+            </w:r>
+            <w:r>
+              <w:rPr>
+                <w:rStyle w:val="fontstyle31"/>
+                <w:lang w:bidi="ar"/>
+              </w:rPr>
+              <w:br/>
+            </w:r>
+          </w:p>
+        </w:tc>
+        <w:tc>
+          <w:tcPr>
+            <w:tcW w:w="7985" w:type="dxa"/>
+          </w:tcPr>
+          <w:p>
+            <w:r>
+              <w:t>The Users Acceptance Test (UI/UX) checks the software/application's user interface (UI) and user experience (UX) to make sure they meet user needs and standards.</w:t>
+            </w:r>
+          </w:p>
+        </w:tc>
+      </w:tr>
+      <w:tr>
+        <w:tc>
+          <w:tcPr>
+            <w:tcW w:w="2079" w:type="dxa"/>
+            <w:vAlign w:val="center"/>
+          </w:tcPr>
+          <w:p>
+            <w:pPr>
+              <w:jc w:val="left"/>
+            </w:pPr>
+            <w:r>
+              <w:rPr>
+                <w:rStyle w:val="fontstyle31"/>
+                <w:lang w:bidi="ar"/>
+              </w:rPr>
+              <w:t>Completion State:</w:t>
+            </w:r>
+            <w:r>
+              <w:rPr>
+                <w:rStyle w:val="fontstyle31"/>
+                <w:lang w:bidi="ar"/>
+              </w:rPr>
+              <w:br/>
+            </w:r>
+          </w:p>
+        </w:tc>
+        <w:tc>
+          <w:tcPr>
+            <w:tcW w:w="7985" w:type="dxa"/>
+          </w:tcPr>
+          <w:p>
+            <w:r>
+              <w:t>The Users Acceptance Test (UI/UX) is done when the UI and UX have been carefully tested, user feedback has been collected, and any problems that have been found have been fixed.</w:t>
+            </w:r>
+          </w:p>
+        </w:tc>
+      </w:tr>
+      <w:tr>
+        <w:tc>
+          <w:tcPr>
+            <w:tcW w:w="2079" w:type="dxa"/>
+            <w:vAlign w:val="center"/>
+          </w:tcPr>
+          <w:p>
+            <w:pPr>
+              <w:jc w:val="left"/>
+              <w:rPr>
+                <w:rStyle w:val="fontstyle31"/>
+                <w:lang w:bidi="ar"/>
+              </w:rPr>
+            </w:pPr>
+            <w:r>
+              <w:rPr>
+                <w:rStyle w:val="fontstyle31"/>
+                <w:lang w:bidi="ar"/>
+              </w:rPr>
+              <w:t>Assumptions:</w:t>
+            </w:r>
+          </w:p>
+          <w:p>
+            <w:pPr>
+              <w:jc w:val="left"/>
+            </w:pPr>
+          </w:p>
+        </w:tc>
+        <w:tc>
+          <w:tcPr>
+            <w:tcW w:w="7985" w:type="dxa"/>
+          </w:tcPr>
+          <w:p>
+            <w:r>
+              <w:rPr>
+                <w:rFonts w:ascii="Times New Roman" w:hAnsi="Times New Roman" w:cs="Times New Roman"/>
+              </w:rPr>
+              <w:t>Assumptions include a UI/UX design that is ready to be tested and the presence of end users or stakeholders who can act as representatives for the acceptance testing process.</w:t>
+            </w:r>
+          </w:p>
+          <w:p/>
+        </w:tc>
+      </w:tr>
+      <w:tr>
+        <w:tc>
+          <w:tcPr>
+            <w:tcW w:w="2079" w:type="dxa"/>
+            <w:vAlign w:val="center"/>
+          </w:tcPr>
+          <w:p>
+            <w:pPr>
+              <w:jc w:val="left"/>
+              <w:rPr>
+                <w:rStyle w:val="fontstyle31"/>
+                <w:lang w:bidi="ar"/>
+              </w:rPr>
+            </w:pPr>
+            <w:r>
+              <w:rPr>
+                <w:rStyle w:val="fontstyle31"/>
+                <w:lang w:bidi="ar"/>
+              </w:rPr>
+              <w:t>Risks:</w:t>
+            </w:r>
+          </w:p>
+          <w:p>
+            <w:pPr>
+              <w:jc w:val="left"/>
+            </w:pPr>
+          </w:p>
+        </w:tc>
+        <w:tc>
+          <w:tcPr>
+            <w:tcW w:w="7985" w:type="dxa"/>
+          </w:tcPr>
+          <w:p>
+            <w:r>
+              <w:t>Risks include not meeting users' standards, usability problems, design flaws, and not being able to test with enough end users/stakeholders.</w:t>
+            </w:r>
+          </w:p>
+        </w:tc>
+      </w:tr>
+      <w:tr>
+        <w:tc>
+          <w:tcPr>
+            <w:tcW w:w="2079" w:type="dxa"/>
+            <w:vAlign w:val="center"/>
+          </w:tcPr>
+          <w:p>
+            <w:pPr>
+              <w:jc w:val="left"/>
+              <w:rPr>
+                <w:rStyle w:val="fontstyle31"/>
+                <w:lang w:bidi="ar"/>
+              </w:rPr>
+            </w:pPr>
+            <w:r>
+              <w:rPr>
+                <w:rStyle w:val="fontstyle31"/>
+                <w:lang w:bidi="ar"/>
+              </w:rPr>
+              <w:t>Risk Mitigation:</w:t>
+            </w:r>
+          </w:p>
+          <w:p>
+            <w:pPr>
+              <w:jc w:val="left"/>
+            </w:pPr>
+          </w:p>
+        </w:tc>
+        <w:tc>
+          <w:tcPr>
+            <w:tcW w:w="7985" w:type="dxa"/>
+          </w:tcPr>
+          <w:p>
+            <w:r>
+              <w:t>Risk reduction requires a thorough test plan, active participation from end-users and other stakeholders, feedback collection, requirement clarification and validation, and making sure that enough people are available and willing to take part.</w:t>
+            </w:r>
+          </w:p>
+        </w:tc>
+      </w:tr>
+      <w:tr>
+        <w:tc>
+          <w:tcPr>
+            <w:tcW w:w="2079" w:type="dxa"/>
+            <w:vAlign w:val="center"/>
+          </w:tcPr>
+          <w:p>
+            <w:pPr>
+              <w:jc w:val="left"/>
+            </w:pPr>
+            <w:r>
+              <w:rPr>
+                <w:rStyle w:val="fontstyle31"/>
+              </w:rPr>
+              <w:t xml:space="preserve">Budget: </w:t>
+            </w:r>
+          </w:p>
+        </w:tc>
+        <w:tc>
+          <w:tcPr>
+            <w:tcW w:w="7985" w:type="dxa"/>
+          </w:tcPr>
+          <w:p>
+            <w:r>
+              <w:t>N/A</w:t>
+            </w:r>
+          </w:p>
+        </w:tc>
+      </w:tr>
+      <w:tr>
+        <w:tc>
+          <w:tcPr>
+            <w:tcW w:w="2079" w:type="dxa"/>
+            <w:vAlign w:val="center"/>
+          </w:tcPr>
+          <w:p>
+            <w:pPr>
+              <w:jc w:val="left"/>
+              <w:rPr>
+                <w:rStyle w:val="fontstyle31"/>
+                <w:lang w:bidi="ar"/>
+              </w:rPr>
+            </w:pPr>
+            <w:r>
+              <w:rPr>
+                <w:rStyle w:val="fontstyle31"/>
+                <w:lang w:bidi="ar"/>
+              </w:rPr>
+              <w:t>Reference Docs:</w:t>
+            </w:r>
+          </w:p>
+          <w:p>
+            <w:pPr>
+              <w:jc w:val="left"/>
+            </w:pPr>
+          </w:p>
+        </w:tc>
+        <w:tc>
+          <w:tcPr>
+            <w:tcW w:w="7985" w:type="dxa"/>
+          </w:tcPr>
+          <w:p>
+            <w:r>
+              <w:rPr>
+                <w:noProof/>
+              </w:rPr>
+              <w:t>https://asiapacificcollege.sharepoint.com/:f:/s/PROJMANT3MI201MI203/Evjel9uiSslFosc4l3EpNcABUtYTV3a-VQkkDtSNRfqLSA?e=yp43oj</w:t>
+            </w:r>
+          </w:p>
+        </w:tc>
+      </w:tr>
+    </w:tbl>
+    <w:p>
+      <w:pPr>
+        <w:sectPr>
+          <w:pgSz w:w="12240" w:h="15840"/>
+          <w:pgMar w:top="1440" w:right="1440" w:bottom="1440" w:left="1440" w:header="708" w:footer="708" w:gutter="0"/>
+          <w:pgNumType w:start="1"/>
+          <w:cols w:space="708"/>
+          <w:docGrid w:linePitch="360"/>
+        </w:sectPr>
+      </w:pPr>
+    </w:p>
     <w:tbl>
       <w:tblPr>
         <w:tblStyle w:val="TableGrid"/>
@@ -34907,10 +36721,13 @@
       <w:tr>
         <w:tc>
           <w:tcPr>
-            <w:tcW w:w="4675" w:type="dxa"/>
-            <w:vAlign w:val="center"/>
-          </w:tcPr>
-          <w:p>
+            <w:tcW w:w="1696" w:type="dxa"/>
+            <w:vAlign w:val="center"/>
+          </w:tcPr>
+          <w:p>
+            <w:pPr>
+              <w:jc w:val="left"/>
+            </w:pPr>
             <w:r>
               <w:rPr>
                 <w:rStyle w:val="fontstyle31"/>
@@ -34923,13 +36740,907 @@
         </w:tc>
         <w:tc>
           <w:tcPr>
-            <w:tcW w:w="4675" w:type="dxa"/>
+            <w:tcW w:w="7654" w:type="dxa"/>
           </w:tcPr>
           <w:p>
             <w:r>
               <w:rPr>
                 <w:noProof/>
               </w:rPr>
+              <w:t>1.4.3</w:t>
+            </w:r>
+          </w:p>
+        </w:tc>
+      </w:tr>
+      <w:tr>
+        <w:tc>
+          <w:tcPr>
+            <w:tcW w:w="1696" w:type="dxa"/>
+            <w:vAlign w:val="center"/>
+          </w:tcPr>
+          <w:p>
+            <w:pPr>
+              <w:jc w:val="left"/>
+            </w:pPr>
+            <w:r>
+              <w:rPr>
+                <w:rStyle w:val="fontstyle31"/>
+                <w:lang w:bidi="ar"/>
+              </w:rPr>
+              <w:t xml:space="preserve">Work Package: </w:t>
+            </w:r>
+          </w:p>
+        </w:tc>
+        <w:tc>
+          <w:tcPr>
+            <w:tcW w:w="7654" w:type="dxa"/>
+          </w:tcPr>
+          <w:p>
+            <w:r>
+              <w:rPr>
+                <w:noProof/>
+              </w:rPr>
+              <w:t>Security Testing</w:t>
+            </w:r>
+          </w:p>
+        </w:tc>
+      </w:tr>
+      <w:tr>
+        <w:tc>
+          <w:tcPr>
+            <w:tcW w:w="1696" w:type="dxa"/>
+            <w:vAlign w:val="center"/>
+          </w:tcPr>
+          <w:p>
+            <w:pPr>
+              <w:jc w:val="left"/>
+            </w:pPr>
+            <w:r>
+              <w:rPr>
+                <w:rStyle w:val="fontstyle31"/>
+                <w:lang w:bidi="ar"/>
+              </w:rPr>
+              <w:t xml:space="preserve">Package Owner: </w:t>
+            </w:r>
+          </w:p>
+        </w:tc>
+        <w:tc>
+          <w:tcPr>
+            <w:tcW w:w="7654" w:type="dxa"/>
+          </w:tcPr>
+          <w:p>
+            <w:r>
+              <w:rPr>
+                <w:noProof/>
+              </w:rPr>
+              <w:t>Jakerson B. Bermudo</w:t>
+            </w:r>
+          </w:p>
+        </w:tc>
+      </w:tr>
+      <w:tr>
+        <w:tc>
+          <w:tcPr>
+            <w:tcW w:w="1696" w:type="dxa"/>
+            <w:vAlign w:val="center"/>
+          </w:tcPr>
+          <w:p>
+            <w:pPr>
+              <w:jc w:val="left"/>
+            </w:pPr>
+            <w:r>
+              <w:rPr>
+                <w:rStyle w:val="fontstyle31"/>
+                <w:lang w:bidi="ar"/>
+              </w:rPr>
+              <w:t xml:space="preserve">Owner Organization: </w:t>
+            </w:r>
+          </w:p>
+        </w:tc>
+        <w:tc>
+          <w:tcPr>
+            <w:tcW w:w="7654" w:type="dxa"/>
+          </w:tcPr>
+          <w:p>
+            <w:r>
+              <w:rPr>
+                <w:noProof/>
+              </w:rPr>
+              <w:t>Team Developmentality</w:t>
+            </w:r>
+          </w:p>
+        </w:tc>
+      </w:tr>
+      <w:tr>
+        <w:tc>
+          <w:tcPr>
+            <w:tcW w:w="1696" w:type="dxa"/>
+            <w:vAlign w:val="center"/>
+          </w:tcPr>
+          <w:p>
+            <w:pPr>
+              <w:jc w:val="left"/>
+            </w:pPr>
+            <w:r>
+              <w:rPr>
+                <w:rStyle w:val="fontstyle31"/>
+                <w:lang w:bidi="ar"/>
+              </w:rPr>
+              <w:t xml:space="preserve">Participants: </w:t>
+            </w:r>
+          </w:p>
+        </w:tc>
+        <w:tc>
+          <w:tcPr>
+            <w:tcW w:w="7654" w:type="dxa"/>
+          </w:tcPr>
+          <w:p>
+            <w:r>
+              <w:rPr>
+                <w:noProof/>
+              </w:rPr>
+              <w:t>Jakerson Bermudo, Rark Alcantara, Carl Garcia</w:t>
+            </w:r>
+          </w:p>
+        </w:tc>
+      </w:tr>
+      <w:tr>
+        <w:tc>
+          <w:tcPr>
+            <w:tcW w:w="1696" w:type="dxa"/>
+            <w:vAlign w:val="center"/>
+          </w:tcPr>
+          <w:p>
+            <w:pPr>
+              <w:jc w:val="left"/>
+            </w:pPr>
+            <w:r>
+              <w:rPr>
+                <w:rStyle w:val="fontstyle31"/>
+                <w:lang w:bidi="ar"/>
+              </w:rPr>
+              <w:t>Description:</w:t>
+            </w:r>
+            <w:r>
+              <w:rPr>
+                <w:rStyle w:val="fontstyle31"/>
+                <w:lang w:bidi="ar"/>
+              </w:rPr>
+              <w:br/>
+            </w:r>
+          </w:p>
+        </w:tc>
+        <w:tc>
+          <w:tcPr>
+            <w:tcW w:w="7654" w:type="dxa"/>
+          </w:tcPr>
+          <w:p>
+            <w:r>
+              <w:t>Security testing looks at the software or application's security measures and tries to find any possible weaknesses or holes. This is done to protect private data and keep unauthorized people from getting in.</w:t>
+            </w:r>
+          </w:p>
+        </w:tc>
+      </w:tr>
+      <w:tr>
+        <w:tc>
+          <w:tcPr>
+            <w:tcW w:w="1696" w:type="dxa"/>
+            <w:vAlign w:val="center"/>
+          </w:tcPr>
+          <w:p>
+            <w:pPr>
+              <w:jc w:val="left"/>
+            </w:pPr>
+            <w:r>
+              <w:rPr>
+                <w:rStyle w:val="fontstyle31"/>
+                <w:lang w:bidi="ar"/>
+              </w:rPr>
+              <w:t>Completion State:</w:t>
+            </w:r>
+            <w:r>
+              <w:rPr>
+                <w:rStyle w:val="fontstyle31"/>
+                <w:lang w:bidi="ar"/>
+              </w:rPr>
+              <w:br/>
+            </w:r>
+          </w:p>
+        </w:tc>
+        <w:tc>
+          <w:tcPr>
+            <w:tcW w:w="7654" w:type="dxa"/>
+          </w:tcPr>
+          <w:p>
+            <w:r>
+              <w:t>Security Testing is finished when the software or application has been put through thorough security checks, weaknesses have been found and fixed, and the right security controls have been put in place.</w:t>
+            </w:r>
+          </w:p>
+        </w:tc>
+      </w:tr>
+      <w:tr>
+        <w:tc>
+          <w:tcPr>
+            <w:tcW w:w="1696" w:type="dxa"/>
+            <w:vAlign w:val="center"/>
+          </w:tcPr>
+          <w:p>
+            <w:pPr>
+              <w:jc w:val="left"/>
+              <w:rPr>
+                <w:rStyle w:val="fontstyle31"/>
+                <w:lang w:bidi="ar"/>
+              </w:rPr>
+            </w:pPr>
+            <w:r>
+              <w:rPr>
+                <w:rStyle w:val="fontstyle31"/>
+                <w:lang w:bidi="ar"/>
+              </w:rPr>
+              <w:t>Assumptions:</w:t>
+            </w:r>
+          </w:p>
+          <w:p>
+            <w:pPr>
+              <w:jc w:val="left"/>
+            </w:pPr>
+          </w:p>
+        </w:tc>
+        <w:tc>
+          <w:tcPr>
+            <w:tcW w:w="7654" w:type="dxa"/>
+          </w:tcPr>
+          <w:p>
+            <w:r>
+              <w:t>Assumptions include having access to security testing tools and following important security standards and best practices.</w:t>
+            </w:r>
+          </w:p>
+        </w:tc>
+      </w:tr>
+      <w:tr>
+        <w:tc>
+          <w:tcPr>
+            <w:tcW w:w="1696" w:type="dxa"/>
+            <w:vAlign w:val="center"/>
+          </w:tcPr>
+          <w:p>
+            <w:pPr>
+              <w:jc w:val="left"/>
+              <w:rPr>
+                <w:rStyle w:val="fontstyle31"/>
+                <w:lang w:bidi="ar"/>
+              </w:rPr>
+            </w:pPr>
+            <w:r>
+              <w:rPr>
+                <w:rStyle w:val="fontstyle31"/>
+                <w:lang w:bidi="ar"/>
+              </w:rPr>
+              <w:t>Risks:</w:t>
+            </w:r>
+          </w:p>
+          <w:p>
+            <w:pPr>
+              <w:jc w:val="left"/>
+            </w:pPr>
+          </w:p>
+        </w:tc>
+        <w:tc>
+          <w:tcPr>
+            <w:tcW w:w="7654" w:type="dxa"/>
+          </w:tcPr>
+          <w:p>
+            <w:r>
+              <w:t>Possible risks include security holes that haven't been found yet, data breaches, unauthorized access, and not following security rules or standards.</w:t>
+            </w:r>
+          </w:p>
+        </w:tc>
+      </w:tr>
+      <w:tr>
+        <w:tc>
+          <w:tcPr>
+            <w:tcW w:w="1696" w:type="dxa"/>
+            <w:vAlign w:val="center"/>
+          </w:tcPr>
+          <w:p>
+            <w:pPr>
+              <w:jc w:val="left"/>
+              <w:rPr>
+                <w:rStyle w:val="fontstyle31"/>
+                <w:lang w:bidi="ar"/>
+              </w:rPr>
+            </w:pPr>
+            <w:r>
+              <w:rPr>
+                <w:rStyle w:val="fontstyle31"/>
+                <w:lang w:bidi="ar"/>
+              </w:rPr>
+              <w:t>Risk Mitigation:</w:t>
+            </w:r>
+          </w:p>
+          <w:p>
+            <w:pPr>
+              <w:jc w:val="left"/>
+            </w:pPr>
+          </w:p>
+        </w:tc>
+        <w:tc>
+          <w:tcPr>
+            <w:tcW w:w="7654" w:type="dxa"/>
+          </w:tcPr>
+          <w:p>
+            <w:r>
+              <w:t>To reduce these risks, a thorough security testing plan will be made, which will include vulnerability scanning, attack testing, and code review.</w:t>
+            </w:r>
+          </w:p>
+        </w:tc>
+      </w:tr>
+      <w:tr>
+        <w:tc>
+          <w:tcPr>
+            <w:tcW w:w="1696" w:type="dxa"/>
+            <w:vAlign w:val="center"/>
+          </w:tcPr>
+          <w:p>
+            <w:pPr>
+              <w:jc w:val="left"/>
+            </w:pPr>
+            <w:r>
+              <w:rPr>
+                <w:rStyle w:val="fontstyle31"/>
+              </w:rPr>
+              <w:t xml:space="preserve">Budget: </w:t>
+            </w:r>
+          </w:p>
+        </w:tc>
+        <w:tc>
+          <w:tcPr>
+            <w:tcW w:w="7654" w:type="dxa"/>
+          </w:tcPr>
+          <w:p>
+            <w:r>
+              <w:t>N/A</w:t>
+            </w:r>
+          </w:p>
+        </w:tc>
+      </w:tr>
+      <w:tr>
+        <w:tc>
+          <w:tcPr>
+            <w:tcW w:w="1696" w:type="dxa"/>
+            <w:vAlign w:val="center"/>
+          </w:tcPr>
+          <w:p>
+            <w:pPr>
+              <w:jc w:val="left"/>
+              <w:rPr>
+                <w:rStyle w:val="fontstyle31"/>
+                <w:lang w:bidi="ar"/>
+              </w:rPr>
+            </w:pPr>
+            <w:r>
+              <w:rPr>
+                <w:rStyle w:val="fontstyle31"/>
+                <w:lang w:bidi="ar"/>
+              </w:rPr>
+              <w:t>Reference Docs:</w:t>
+            </w:r>
+          </w:p>
+          <w:p>
+            <w:pPr>
+              <w:jc w:val="left"/>
+            </w:pPr>
+          </w:p>
+        </w:tc>
+        <w:tc>
+          <w:tcPr>
+            <w:tcW w:w="7654" w:type="dxa"/>
+          </w:tcPr>
+          <w:p>
+            <w:r>
+              <w:rPr>
+                <w:noProof/>
+              </w:rPr>
+              <w:t>https://asiapacificcollege.sharepoint.com/:f:/s/PROJMANT3MI201MI203/Evjel9uiSslFosc4l3EpNcABUtYTV3a-VQkkDtSNRfqLSA?e=yp43oj</w:t>
+            </w:r>
+          </w:p>
+        </w:tc>
+      </w:tr>
+    </w:tbl>
+    <w:p>
+      <w:pPr>
+        <w:sectPr>
+          <w:pgSz w:w="12240" w:h="15840"/>
+          <w:pgMar w:top="1440" w:right="1440" w:bottom="1440" w:left="1440" w:header="708" w:footer="708" w:gutter="0"/>
+          <w:pgNumType w:start="1"/>
+          <w:cols w:space="708"/>
+          <w:docGrid w:linePitch="360"/>
+        </w:sectPr>
+      </w:pPr>
+    </w:p>
+    <w:tbl>
+      <w:tblPr>
+        <w:tblStyle w:val="TableGrid"/>
+        <w:tblW w:w="0" w:type="auto"/>
+        <w:tblInd w:w="-572" w:type="dxa"/>
+        <w:tblLook w:val="04A0" w:firstRow="1" w:lastRow="0" w:firstColumn="1" w:lastColumn="0" w:noHBand="0" w:noVBand="1"/>
+      </w:tblPr>
+      <w:tblGrid>
+        <w:gridCol w:w="1568"/>
+        <w:gridCol w:w="9079"/>
+      </w:tblGrid>
+      <w:tr>
+        <w:tc>
+          <w:tcPr>
+            <w:tcW w:w="1937" w:type="dxa"/>
+            <w:vAlign w:val="center"/>
+          </w:tcPr>
+          <w:p>
+            <w:pPr>
+              <w:jc w:val="left"/>
+            </w:pPr>
+            <w:r>
+              <w:rPr>
+                <w:rStyle w:val="fontstyle31"/>
+                <w:lang w:bidi="ar"/>
+              </w:rPr>
+              <w:lastRenderedPageBreak/>
+              <w:t xml:space="preserve">WBS: </w:t>
+            </w:r>
+          </w:p>
+        </w:tc>
+        <w:tc>
+          <w:tcPr>
+            <w:tcW w:w="7985" w:type="dxa"/>
+          </w:tcPr>
+          <w:p>
+            <w:r>
+              <w:rPr>
+                <w:noProof/>
+              </w:rPr>
+              <w:t>1.4.4</w:t>
+            </w:r>
+          </w:p>
+        </w:tc>
+      </w:tr>
+      <w:tr>
+        <w:tc>
+          <w:tcPr>
+            <w:tcW w:w="1937" w:type="dxa"/>
+            <w:vAlign w:val="center"/>
+          </w:tcPr>
+          <w:p>
+            <w:pPr>
+              <w:jc w:val="left"/>
+            </w:pPr>
+            <w:r>
+              <w:rPr>
+                <w:rStyle w:val="fontstyle31"/>
+                <w:lang w:bidi="ar"/>
+              </w:rPr>
+              <w:t xml:space="preserve">Work Package: </w:t>
+            </w:r>
+          </w:p>
+        </w:tc>
+        <w:tc>
+          <w:tcPr>
+            <w:tcW w:w="7985" w:type="dxa"/>
+          </w:tcPr>
+          <w:p>
+            <w:r>
+              <w:rPr>
+                <w:noProof/>
+              </w:rPr>
+              <w:t>Verified use cases with the client (Sprint 10)</w:t>
+            </w:r>
+          </w:p>
+        </w:tc>
+      </w:tr>
+      <w:tr>
+        <w:tc>
+          <w:tcPr>
+            <w:tcW w:w="1937" w:type="dxa"/>
+            <w:vAlign w:val="center"/>
+          </w:tcPr>
+          <w:p>
+            <w:pPr>
+              <w:jc w:val="left"/>
+            </w:pPr>
+            <w:r>
+              <w:rPr>
+                <w:rStyle w:val="fontstyle31"/>
+                <w:lang w:bidi="ar"/>
+              </w:rPr>
+              <w:t xml:space="preserve">Package Owner: </w:t>
+            </w:r>
+          </w:p>
+        </w:tc>
+        <w:tc>
+          <w:tcPr>
+            <w:tcW w:w="7985" w:type="dxa"/>
+          </w:tcPr>
+          <w:p>
+            <w:r>
+              <w:rPr>
+                <w:noProof/>
+              </w:rPr>
+              <w:t>Jakerson B. Bermudo</w:t>
+            </w:r>
+          </w:p>
+        </w:tc>
+      </w:tr>
+      <w:tr>
+        <w:tc>
+          <w:tcPr>
+            <w:tcW w:w="1937" w:type="dxa"/>
+            <w:vAlign w:val="center"/>
+          </w:tcPr>
+          <w:p>
+            <w:pPr>
+              <w:jc w:val="left"/>
+            </w:pPr>
+            <w:r>
+              <w:rPr>
+                <w:rStyle w:val="fontstyle31"/>
+                <w:lang w:bidi="ar"/>
+              </w:rPr>
+              <w:t xml:space="preserve">Owner Organization: </w:t>
+            </w:r>
+          </w:p>
+        </w:tc>
+        <w:tc>
+          <w:tcPr>
+            <w:tcW w:w="7985" w:type="dxa"/>
+          </w:tcPr>
+          <w:p>
+            <w:r>
+              <w:rPr>
+                <w:noProof/>
+              </w:rPr>
+              <w:t>Team Developmentality</w:t>
+            </w:r>
+          </w:p>
+        </w:tc>
+      </w:tr>
+      <w:tr>
+        <w:tc>
+          <w:tcPr>
+            <w:tcW w:w="1937" w:type="dxa"/>
+            <w:vAlign w:val="center"/>
+          </w:tcPr>
+          <w:p>
+            <w:pPr>
+              <w:jc w:val="left"/>
+            </w:pPr>
+            <w:r>
+              <w:rPr>
+                <w:rStyle w:val="fontstyle31"/>
+                <w:lang w:bidi="ar"/>
+              </w:rPr>
+              <w:t xml:space="preserve">Participants: </w:t>
+            </w:r>
+          </w:p>
+        </w:tc>
+        <w:tc>
+          <w:tcPr>
+            <w:tcW w:w="7985" w:type="dxa"/>
+          </w:tcPr>
+          <w:p>
+            <w:r>
+              <w:rPr>
+                <w:noProof/>
+              </w:rPr>
+              <w:t>Jakerson Bermudo, Rark Alcantara, Carl Garcia</w:t>
+            </w:r>
+          </w:p>
+        </w:tc>
+      </w:tr>
+      <w:tr>
+        <w:tc>
+          <w:tcPr>
+            <w:tcW w:w="1937" w:type="dxa"/>
+            <w:vAlign w:val="center"/>
+          </w:tcPr>
+          <w:p>
+            <w:pPr>
+              <w:jc w:val="left"/>
+            </w:pPr>
+            <w:r>
+              <w:rPr>
+                <w:rStyle w:val="fontstyle31"/>
+                <w:lang w:bidi="ar"/>
+              </w:rPr>
+              <w:t>Description:</w:t>
+            </w:r>
+            <w:r>
+              <w:rPr>
+                <w:rStyle w:val="fontstyle31"/>
+                <w:lang w:bidi="ar"/>
+              </w:rPr>
+              <w:br/>
+            </w:r>
+          </w:p>
+        </w:tc>
+        <w:tc>
+          <w:tcPr>
+            <w:tcW w:w="7985" w:type="dxa"/>
+          </w:tcPr>
+          <w:p>
+            <w:r>
+              <w:t>Sprint 10 is all about checking use cases with the client to make sure that the features and functions that have been built meet the client's needs and expectations.</w:t>
+            </w:r>
+          </w:p>
+        </w:tc>
+      </w:tr>
+      <w:tr>
+        <w:tc>
+          <w:tcPr>
+            <w:tcW w:w="1937" w:type="dxa"/>
+            <w:vAlign w:val="center"/>
+          </w:tcPr>
+          <w:p>
+            <w:pPr>
+              <w:jc w:val="left"/>
+            </w:pPr>
+            <w:r>
+              <w:rPr>
+                <w:rStyle w:val="fontstyle31"/>
+                <w:lang w:bidi="ar"/>
+              </w:rPr>
+              <w:t>Completion State:</w:t>
+            </w:r>
+            <w:r>
+              <w:rPr>
+                <w:rStyle w:val="fontstyle31"/>
+                <w:lang w:bidi="ar"/>
+              </w:rPr>
+              <w:br/>
+            </w:r>
+          </w:p>
+        </w:tc>
+        <w:tc>
+          <w:tcPr>
+            <w:tcW w:w="7985" w:type="dxa"/>
+          </w:tcPr>
+          <w:p>
+            <w:r>
+              <w:t>Sprint 10 is done when all of the use cases that have been found have been verified and validated to the client's satisfaction.</w:t>
+            </w:r>
+          </w:p>
+        </w:tc>
+      </w:tr>
+      <w:tr>
+        <w:tc>
+          <w:tcPr>
+            <w:tcW w:w="1937" w:type="dxa"/>
+            <w:vAlign w:val="center"/>
+          </w:tcPr>
+          <w:p>
+            <w:pPr>
+              <w:jc w:val="left"/>
+              <w:rPr>
+                <w:rStyle w:val="fontstyle31"/>
+                <w:lang w:bidi="ar"/>
+              </w:rPr>
+            </w:pPr>
+            <w:r>
+              <w:rPr>
+                <w:rStyle w:val="fontstyle31"/>
+                <w:lang w:bidi="ar"/>
+              </w:rPr>
+              <w:t>Assumptions:</w:t>
+            </w:r>
+          </w:p>
+          <w:p>
+            <w:pPr>
+              <w:jc w:val="left"/>
+            </w:pPr>
+          </w:p>
+        </w:tc>
+        <w:tc>
+          <w:tcPr>
+            <w:tcW w:w="7985" w:type="dxa"/>
+          </w:tcPr>
+          <w:p>
+            <w:r>
+              <w:t>Assumptions include having a set of use cases ready to check, communicating clearly with the client about needs, and having client representatives available to work with and give feedback.</w:t>
+            </w:r>
+          </w:p>
+        </w:tc>
+      </w:tr>
+      <w:tr>
+        <w:tc>
+          <w:tcPr>
+            <w:tcW w:w="1937" w:type="dxa"/>
+            <w:vAlign w:val="center"/>
+          </w:tcPr>
+          <w:p>
+            <w:pPr>
+              <w:jc w:val="left"/>
+              <w:rPr>
+                <w:rStyle w:val="fontstyle31"/>
+                <w:lang w:bidi="ar"/>
+              </w:rPr>
+            </w:pPr>
+            <w:r>
+              <w:rPr>
+                <w:rStyle w:val="fontstyle31"/>
+                <w:lang w:bidi="ar"/>
+              </w:rPr>
+              <w:t>Risks:</w:t>
+            </w:r>
+          </w:p>
+          <w:p>
+            <w:pPr>
+              <w:jc w:val="left"/>
+            </w:pPr>
+          </w:p>
+        </w:tc>
+        <w:tc>
+          <w:tcPr>
+            <w:tcW w:w="7985" w:type="dxa"/>
+          </w:tcPr>
+          <w:p>
+            <w:r>
+              <w:t>Possible risks include mismatches between the features that are built and what the client wants, confusion about what the client wants, and delays in client feedback or availability.</w:t>
+            </w:r>
+          </w:p>
+        </w:tc>
+      </w:tr>
+      <w:tr>
+        <w:tc>
+          <w:tcPr>
+            <w:tcW w:w="1937" w:type="dxa"/>
+            <w:vAlign w:val="center"/>
+          </w:tcPr>
+          <w:p>
+            <w:pPr>
+              <w:jc w:val="left"/>
+              <w:rPr>
+                <w:rStyle w:val="fontstyle31"/>
+                <w:lang w:bidi="ar"/>
+              </w:rPr>
+            </w:pPr>
+            <w:r>
+              <w:rPr>
+                <w:rStyle w:val="fontstyle31"/>
+                <w:lang w:bidi="ar"/>
+              </w:rPr>
+              <w:t>Risk Mitigation:</w:t>
+            </w:r>
+          </w:p>
+          <w:p>
+            <w:pPr>
+              <w:jc w:val="left"/>
+            </w:pPr>
+          </w:p>
+        </w:tc>
+        <w:tc>
+          <w:tcPr>
+            <w:tcW w:w="7985" w:type="dxa"/>
+          </w:tcPr>
+          <w:p>
+            <w:r>
+              <w:t>To reduce these risks, the client will be kept in the loop and work with the team daily throughout Sprint 10. Use cases will be closely looked over, and any problems or differences will be fixed quickly. It will be tried to be clear about what is needed and to get client comments as soon as possible.</w:t>
+            </w:r>
+          </w:p>
+        </w:tc>
+      </w:tr>
+      <w:tr>
+        <w:tc>
+          <w:tcPr>
+            <w:tcW w:w="1937" w:type="dxa"/>
+            <w:vAlign w:val="center"/>
+          </w:tcPr>
+          <w:p>
+            <w:pPr>
+              <w:jc w:val="left"/>
+            </w:pPr>
+            <w:r>
+              <w:rPr>
+                <w:rStyle w:val="fontstyle31"/>
+              </w:rPr>
+              <w:t xml:space="preserve">Budget: </w:t>
+            </w:r>
+          </w:p>
+        </w:tc>
+        <w:tc>
+          <w:tcPr>
+            <w:tcW w:w="7985" w:type="dxa"/>
+          </w:tcPr>
+          <w:p>
+            <w:r>
+              <w:t>N/A</w:t>
+            </w:r>
+          </w:p>
+        </w:tc>
+      </w:tr>
+      <w:tr>
+        <w:tc>
+          <w:tcPr>
+            <w:tcW w:w="1937" w:type="dxa"/>
+            <w:vAlign w:val="center"/>
+          </w:tcPr>
+          <w:p>
+            <w:pPr>
+              <w:jc w:val="left"/>
+              <w:rPr>
+                <w:rStyle w:val="fontstyle31"/>
+                <w:lang w:bidi="ar"/>
+              </w:rPr>
+            </w:pPr>
+            <w:r>
+              <w:rPr>
+                <w:rStyle w:val="fontstyle31"/>
+                <w:lang w:bidi="ar"/>
+              </w:rPr>
+              <w:t>Reference Docs:</w:t>
+            </w:r>
+          </w:p>
+          <w:p>
+            <w:pPr>
+              <w:jc w:val="left"/>
+            </w:pPr>
+          </w:p>
+        </w:tc>
+        <w:tc>
+          <w:tcPr>
+            <w:tcW w:w="7985" w:type="dxa"/>
+          </w:tcPr>
+          <w:p>
+            <w:r>
+              <w:rPr>
+                <w:noProof/>
+              </w:rPr>
+              <w:t>https://asiapacificcollege.sharepoint.com/:f:/s/PROJMANT3MI201MI203/Evjel9uiSslFosc4l3EpNcABUtYTV3a-VQkkDtSNRfqLSA?e=yp43oj</w:t>
+            </w:r>
+          </w:p>
+        </w:tc>
+      </w:tr>
+    </w:tbl>
+    <w:p/>
+    <w:p>
+      <w:r>
+        <w:br w:type="page"/>
+      </w:r>
+    </w:p>
+    <w:p/>
+    <w:p/>
+    <w:tbl>
+      <w:tblPr>
+        <w:tblStyle w:val="TableGrid"/>
+        <w:tblW w:w="10647" w:type="dxa"/>
+        <w:tblLook w:val="04A0" w:firstRow="1" w:lastRow="0" w:firstColumn="1" w:lastColumn="0" w:noHBand="0" w:noVBand="1"/>
+      </w:tblPr>
+      <w:tblGrid>
+        <w:gridCol w:w="1568"/>
+        <w:gridCol w:w="9079"/>
+      </w:tblGrid>
+      <w:tr>
+        <w:tc>
+          <w:tcPr>
+            <w:tcW w:w="1568" w:type="dxa"/>
+            <w:vAlign w:val="center"/>
+          </w:tcPr>
+          <w:p>
+            <w:r>
+              <w:rPr>
+                <w:rStyle w:val="fontstyle31"/>
+                <w:lang w:bidi="ar"/>
+              </w:rPr>
+              <w:t xml:space="preserve">WBS: </w:t>
+            </w:r>
+          </w:p>
+        </w:tc>
+        <w:tc>
+          <w:tcPr>
+            <w:tcW w:w="9079" w:type="dxa"/>
+          </w:tcPr>
+          <w:p>
+            <w:r>
+              <w:rPr>
+                <w:noProof/>
+              </w:rPr>
               <w:t>1.5</w:t>
             </w:r>
             <w:r>
@@ -34944,7 +37655,7 @@
       <w:tr>
         <w:tc>
           <w:tcPr>
-            <w:tcW w:w="4675" w:type="dxa"/>
+            <w:tcW w:w="1568" w:type="dxa"/>
             <w:vAlign w:val="center"/>
           </w:tcPr>
           <w:p>
@@ -34959,7 +37670,7 @@
         </w:tc>
         <w:tc>
           <w:tcPr>
-            <w:tcW w:w="4675" w:type="dxa"/>
+            <w:tcW w:w="9079" w:type="dxa"/>
           </w:tcPr>
           <w:p>
             <w:r>
@@ -34974,7 +37685,7 @@
       <w:tr>
         <w:tc>
           <w:tcPr>
-            <w:tcW w:w="4675" w:type="dxa"/>
+            <w:tcW w:w="1568" w:type="dxa"/>
             <w:vAlign w:val="center"/>
           </w:tcPr>
           <w:p>
@@ -34989,7 +37700,7 @@
         </w:tc>
         <w:tc>
           <w:tcPr>
-            <w:tcW w:w="4675" w:type="dxa"/>
+            <w:tcW w:w="9079" w:type="dxa"/>
           </w:tcPr>
           <w:p>
             <w:r>
@@ -35002,7 +37713,7 @@
       <w:tr>
         <w:tc>
           <w:tcPr>
-            <w:tcW w:w="4675" w:type="dxa"/>
+            <w:tcW w:w="1568" w:type="dxa"/>
             <w:vAlign w:val="center"/>
           </w:tcPr>
           <w:p>
@@ -35017,7 +37728,7 @@
         </w:tc>
         <w:tc>
           <w:tcPr>
-            <w:tcW w:w="4675" w:type="dxa"/>
+            <w:tcW w:w="9079" w:type="dxa"/>
           </w:tcPr>
           <w:p>
             <w:r>
@@ -35030,7 +37741,7 @@
       <w:tr>
         <w:tc>
           <w:tcPr>
-            <w:tcW w:w="4675" w:type="dxa"/>
+            <w:tcW w:w="1568" w:type="dxa"/>
             <w:vAlign w:val="center"/>
           </w:tcPr>
           <w:p>
@@ -35045,7 +37756,7 @@
         </w:tc>
         <w:tc>
           <w:tcPr>
-            <w:tcW w:w="4675" w:type="dxa"/>
+            <w:tcW w:w="9079" w:type="dxa"/>
           </w:tcPr>
           <w:p>
             <w:r>
@@ -35063,7 +37774,7 @@
       <w:tr>
         <w:tc>
           <w:tcPr>
-            <w:tcW w:w="4675" w:type="dxa"/>
+            <w:tcW w:w="1568" w:type="dxa"/>
             <w:vAlign w:val="center"/>
           </w:tcPr>
           <w:p>
@@ -35085,7 +37796,7 @@
         </w:tc>
         <w:tc>
           <w:tcPr>
-            <w:tcW w:w="4675" w:type="dxa"/>
+            <w:tcW w:w="9079" w:type="dxa"/>
           </w:tcPr>
           <w:p>
             <w:r>
@@ -35100,7 +37811,7 @@
       <w:tr>
         <w:tc>
           <w:tcPr>
-            <w:tcW w:w="4675" w:type="dxa"/>
+            <w:tcW w:w="1568" w:type="dxa"/>
             <w:vAlign w:val="center"/>
           </w:tcPr>
           <w:p>
@@ -35122,7 +37833,7 @@
         </w:tc>
         <w:tc>
           <w:tcPr>
-            <w:tcW w:w="4675" w:type="dxa"/>
+            <w:tcW w:w="9079" w:type="dxa"/>
           </w:tcPr>
           <w:p>
             <w:r>
@@ -35134,7 +37845,7 @@
       <w:tr>
         <w:tc>
           <w:tcPr>
-            <w:tcW w:w="4675" w:type="dxa"/>
+            <w:tcW w:w="1568" w:type="dxa"/>
             <w:vAlign w:val="center"/>
           </w:tcPr>
           <w:p>
@@ -35156,7 +37867,7 @@
         </w:tc>
         <w:tc>
           <w:tcPr>
-            <w:tcW w:w="4675" w:type="dxa"/>
+            <w:tcW w:w="9079" w:type="dxa"/>
           </w:tcPr>
           <w:p>
             <w:r>
@@ -35168,7 +37879,7 @@
       <w:tr>
         <w:tc>
           <w:tcPr>
-            <w:tcW w:w="4675" w:type="dxa"/>
+            <w:tcW w:w="1568" w:type="dxa"/>
             <w:vAlign w:val="center"/>
           </w:tcPr>
           <w:p>
@@ -35190,7 +37901,7 @@
         </w:tc>
         <w:tc>
           <w:tcPr>
-            <w:tcW w:w="4675" w:type="dxa"/>
+            <w:tcW w:w="9079" w:type="dxa"/>
           </w:tcPr>
           <w:p>
             <w:r>
@@ -35208,7 +37919,7 @@
       <w:tr>
         <w:tc>
           <w:tcPr>
-            <w:tcW w:w="4675" w:type="dxa"/>
+            <w:tcW w:w="1568" w:type="dxa"/>
             <w:vAlign w:val="center"/>
           </w:tcPr>
           <w:p>
@@ -35230,7 +37941,7 @@
         </w:tc>
         <w:tc>
           <w:tcPr>
-            <w:tcW w:w="4675" w:type="dxa"/>
+            <w:tcW w:w="9079" w:type="dxa"/>
           </w:tcPr>
           <w:p>
             <w:r>
@@ -35245,7 +37956,7 @@
       <w:tr>
         <w:tc>
           <w:tcPr>
-            <w:tcW w:w="4675" w:type="dxa"/>
+            <w:tcW w:w="1568" w:type="dxa"/>
             <w:vAlign w:val="center"/>
           </w:tcPr>
           <w:p>
@@ -35259,7 +37970,7 @@
         </w:tc>
         <w:tc>
           <w:tcPr>
-            <w:tcW w:w="4675" w:type="dxa"/>
+            <w:tcW w:w="9079" w:type="dxa"/>
           </w:tcPr>
           <w:p/>
         </w:tc>
@@ -35267,7 +37978,7 @@
       <w:tr>
         <w:tc>
           <w:tcPr>
-            <w:tcW w:w="4675" w:type="dxa"/>
+            <w:tcW w:w="1568" w:type="dxa"/>
             <w:vAlign w:val="center"/>
           </w:tcPr>
           <w:p>
@@ -35289,7 +38000,7 @@
         </w:tc>
         <w:tc>
           <w:tcPr>
-            <w:tcW w:w="4675" w:type="dxa"/>
+            <w:tcW w:w="9079" w:type="dxa"/>
           </w:tcPr>
           <w:p>
             <w:r>
@@ -48819,6 +51530,1368 @@
       </w:pPr>
     </w:p>
     <w:p/>
+    <w:p>
+      <w:r>
+        <w:br w:type="page"/>
+      </w:r>
+    </w:p>
+    <w:tbl>
+      <w:tblPr>
+        <w:tblStyle w:val="TableGrid"/>
+        <w:tblW w:w="0" w:type="auto"/>
+        <w:tblLook w:val="04A0" w:firstRow="1" w:lastRow="0" w:firstColumn="1" w:lastColumn="0" w:noHBand="0" w:noVBand="1"/>
+      </w:tblPr>
+      <w:tblGrid>
+        <w:gridCol w:w="1568"/>
+        <w:gridCol w:w="9079"/>
+      </w:tblGrid>
+      <w:tr>
+        <w:tc>
+          <w:tcPr>
+            <w:tcW w:w="1696" w:type="dxa"/>
+            <w:vAlign w:val="center"/>
+          </w:tcPr>
+          <w:p>
+            <w:pPr>
+              <w:jc w:val="left"/>
+            </w:pPr>
+            <w:r>
+              <w:rPr>
+                <w:rStyle w:val="fontstyle31"/>
+                <w:lang w:bidi="ar"/>
+              </w:rPr>
+              <w:lastRenderedPageBreak/>
+              <w:t xml:space="preserve">WBS: </w:t>
+            </w:r>
+          </w:p>
+        </w:tc>
+        <w:tc>
+          <w:tcPr>
+            <w:tcW w:w="7654" w:type="dxa"/>
+          </w:tcPr>
+          <w:p>
+            <w:r>
+              <w:rPr>
+                <w:noProof/>
+              </w:rPr>
+              <w:t>1.</w:t>
+            </w:r>
+            <w:r>
+              <w:rPr>
+                <w:noProof/>
+              </w:rPr>
+              <w:t>6</w:t>
+            </w:r>
+            <w:r>
+              <w:rPr>
+                <w:noProof/>
+              </w:rPr>
+              <w:t>.1.1</w:t>
+            </w:r>
+          </w:p>
+        </w:tc>
+      </w:tr>
+      <w:tr>
+        <w:tc>
+          <w:tcPr>
+            <w:tcW w:w="1696" w:type="dxa"/>
+            <w:vAlign w:val="center"/>
+          </w:tcPr>
+          <w:p>
+            <w:pPr>
+              <w:jc w:val="left"/>
+            </w:pPr>
+            <w:r>
+              <w:rPr>
+                <w:rStyle w:val="fontstyle31"/>
+                <w:lang w:bidi="ar"/>
+              </w:rPr>
+              <w:t xml:space="preserve">Work Package: </w:t>
+            </w:r>
+          </w:p>
+        </w:tc>
+        <w:tc>
+          <w:tcPr>
+            <w:tcW w:w="7654" w:type="dxa"/>
+          </w:tcPr>
+          <w:p>
+            <w:r>
+              <w:rPr>
+                <w:noProof/>
+              </w:rPr>
+              <w:t>System and documentation handover</w:t>
+            </w:r>
+          </w:p>
+        </w:tc>
+      </w:tr>
+      <w:tr>
+        <w:tc>
+          <w:tcPr>
+            <w:tcW w:w="1696" w:type="dxa"/>
+            <w:vAlign w:val="center"/>
+          </w:tcPr>
+          <w:p>
+            <w:pPr>
+              <w:jc w:val="left"/>
+            </w:pPr>
+            <w:r>
+              <w:rPr>
+                <w:rStyle w:val="fontstyle31"/>
+                <w:lang w:bidi="ar"/>
+              </w:rPr>
+              <w:t xml:space="preserve">Package Owner: </w:t>
+            </w:r>
+          </w:p>
+        </w:tc>
+        <w:tc>
+          <w:tcPr>
+            <w:tcW w:w="7654" w:type="dxa"/>
+          </w:tcPr>
+          <w:p>
+            <w:r>
+              <w:rPr>
+                <w:noProof/>
+              </w:rPr>
+              <w:t>Jakerson B. Bermudo</w:t>
+            </w:r>
+          </w:p>
+        </w:tc>
+      </w:tr>
+      <w:tr>
+        <w:tc>
+          <w:tcPr>
+            <w:tcW w:w="1696" w:type="dxa"/>
+            <w:vAlign w:val="center"/>
+          </w:tcPr>
+          <w:p>
+            <w:pPr>
+              <w:jc w:val="left"/>
+            </w:pPr>
+            <w:r>
+              <w:rPr>
+                <w:rStyle w:val="fontstyle31"/>
+                <w:lang w:bidi="ar"/>
+              </w:rPr>
+              <w:t xml:space="preserve">Owner Organization: </w:t>
+            </w:r>
+          </w:p>
+        </w:tc>
+        <w:tc>
+          <w:tcPr>
+            <w:tcW w:w="7654" w:type="dxa"/>
+          </w:tcPr>
+          <w:p>
+            <w:r>
+              <w:rPr>
+                <w:noProof/>
+              </w:rPr>
+              <w:t>Team Developmentality</w:t>
+            </w:r>
+          </w:p>
+        </w:tc>
+      </w:tr>
+      <w:tr>
+        <w:tc>
+          <w:tcPr>
+            <w:tcW w:w="1696" w:type="dxa"/>
+            <w:vAlign w:val="center"/>
+          </w:tcPr>
+          <w:p>
+            <w:pPr>
+              <w:jc w:val="left"/>
+            </w:pPr>
+            <w:r>
+              <w:rPr>
+                <w:rStyle w:val="fontstyle31"/>
+                <w:lang w:bidi="ar"/>
+              </w:rPr>
+              <w:t xml:space="preserve">Participants: </w:t>
+            </w:r>
+          </w:p>
+        </w:tc>
+        <w:tc>
+          <w:tcPr>
+            <w:tcW w:w="7654" w:type="dxa"/>
+          </w:tcPr>
+          <w:p>
+            <w:r>
+              <w:rPr>
+                <w:noProof/>
+              </w:rPr>
+              <w:t>Princess Joy Ferrer, Mikedale Dellera, Jakerson Bermudo, Rark Alcantara, Carl Garcia</w:t>
+            </w:r>
+          </w:p>
+        </w:tc>
+      </w:tr>
+      <w:tr>
+        <w:tc>
+          <w:tcPr>
+            <w:tcW w:w="1696" w:type="dxa"/>
+            <w:vAlign w:val="center"/>
+          </w:tcPr>
+          <w:p>
+            <w:pPr>
+              <w:jc w:val="left"/>
+            </w:pPr>
+            <w:r>
+              <w:rPr>
+                <w:rStyle w:val="fontstyle31"/>
+                <w:lang w:bidi="ar"/>
+              </w:rPr>
+              <w:t>Description:</w:t>
+            </w:r>
+            <w:r>
+              <w:rPr>
+                <w:rStyle w:val="fontstyle31"/>
+                <w:lang w:bidi="ar"/>
+              </w:rPr>
+              <w:br/>
+            </w:r>
+          </w:p>
+        </w:tc>
+        <w:tc>
+          <w:tcPr>
+            <w:tcW w:w="7654" w:type="dxa"/>
+          </w:tcPr>
+          <w:p>
+            <w:r>
+              <w:t>In the System and Documentation Handover process, the developed system and relevant documentation are given to the stakeholders. This ensures a smooth transition and gives them the tools they need to take control of the system and run it well.</w:t>
+            </w:r>
+          </w:p>
+        </w:tc>
+      </w:tr>
+      <w:tr>
+        <w:tc>
+          <w:tcPr>
+            <w:tcW w:w="1696" w:type="dxa"/>
+            <w:vAlign w:val="center"/>
+          </w:tcPr>
+          <w:p>
+            <w:pPr>
+              <w:jc w:val="left"/>
+            </w:pPr>
+            <w:r>
+              <w:rPr>
+                <w:rStyle w:val="fontstyle31"/>
+                <w:lang w:bidi="ar"/>
+              </w:rPr>
+              <w:t>Completion State:</w:t>
+            </w:r>
+            <w:r>
+              <w:rPr>
+                <w:rStyle w:val="fontstyle31"/>
+                <w:lang w:bidi="ar"/>
+              </w:rPr>
+              <w:br/>
+            </w:r>
+          </w:p>
+        </w:tc>
+        <w:tc>
+          <w:tcPr>
+            <w:tcW w:w="7654" w:type="dxa"/>
+          </w:tcPr>
+          <w:p>
+            <w:r>
+              <w:t>The System and Documentation Handover is complete when the system and all of the necessary paperwork have been given to the stakeholders and they have confirmed that they are ready to take over the system.</w:t>
+            </w:r>
+          </w:p>
+        </w:tc>
+      </w:tr>
+      <w:tr>
+        <w:tc>
+          <w:tcPr>
+            <w:tcW w:w="1696" w:type="dxa"/>
+            <w:vAlign w:val="center"/>
+          </w:tcPr>
+          <w:p>
+            <w:pPr>
+              <w:jc w:val="left"/>
+              <w:rPr>
+                <w:rStyle w:val="fontstyle31"/>
+                <w:lang w:bidi="ar"/>
+              </w:rPr>
+            </w:pPr>
+            <w:r>
+              <w:rPr>
+                <w:rStyle w:val="fontstyle31"/>
+                <w:lang w:bidi="ar"/>
+              </w:rPr>
+              <w:t>Assumptions:</w:t>
+            </w:r>
+          </w:p>
+          <w:p>
+            <w:pPr>
+              <w:jc w:val="left"/>
+            </w:pPr>
+          </w:p>
+        </w:tc>
+        <w:tc>
+          <w:tcPr>
+            <w:tcW w:w="7654" w:type="dxa"/>
+          </w:tcPr>
+          <w:p>
+            <w:r>
+              <w:t>Assumptions include the fact that system development and testing are done, that full documentation is available, and that users are ready to take responsibility for the system.</w:t>
+            </w:r>
+          </w:p>
+        </w:tc>
+      </w:tr>
+      <w:tr>
+        <w:tc>
+          <w:tcPr>
+            <w:tcW w:w="1696" w:type="dxa"/>
+            <w:vAlign w:val="center"/>
+          </w:tcPr>
+          <w:p>
+            <w:pPr>
+              <w:jc w:val="left"/>
+              <w:rPr>
+                <w:rStyle w:val="fontstyle31"/>
+                <w:lang w:bidi="ar"/>
+              </w:rPr>
+            </w:pPr>
+            <w:r>
+              <w:rPr>
+                <w:rStyle w:val="fontstyle31"/>
+                <w:lang w:bidi="ar"/>
+              </w:rPr>
+              <w:t>Risks:</w:t>
+            </w:r>
+          </w:p>
+          <w:p>
+            <w:pPr>
+              <w:jc w:val="left"/>
+            </w:pPr>
+          </w:p>
+        </w:tc>
+        <w:tc>
+          <w:tcPr>
+            <w:tcW w:w="7654" w:type="dxa"/>
+          </w:tcPr>
+          <w:p>
+            <w:r>
+              <w:t>Possible risks include documentation that isn't full or accurate, a lack of knowledge transfer, and stakeholders who don't want to take over the system or aren't ready to do so.</w:t>
+            </w:r>
+          </w:p>
+        </w:tc>
+      </w:tr>
+      <w:tr>
+        <w:tc>
+          <w:tcPr>
+            <w:tcW w:w="1696" w:type="dxa"/>
+            <w:vAlign w:val="center"/>
+          </w:tcPr>
+          <w:p>
+            <w:pPr>
+              <w:jc w:val="left"/>
+              <w:rPr>
+                <w:rStyle w:val="fontstyle31"/>
+                <w:lang w:bidi="ar"/>
+              </w:rPr>
+            </w:pPr>
+            <w:r>
+              <w:rPr>
+                <w:rStyle w:val="fontstyle31"/>
+                <w:lang w:bidi="ar"/>
+              </w:rPr>
+              <w:t>Risk Mitigation:</w:t>
+            </w:r>
+          </w:p>
+          <w:p>
+            <w:pPr>
+              <w:jc w:val="left"/>
+            </w:pPr>
+          </w:p>
+        </w:tc>
+        <w:tc>
+          <w:tcPr>
+            <w:tcW w:w="7654" w:type="dxa"/>
+          </w:tcPr>
+          <w:p>
+            <w:r>
+              <w:t>To reduce these risks, the handover process will include detailed documentation of the system's design, configuration details, user manuals, operational procedures, and any other relevant information.</w:t>
+            </w:r>
+          </w:p>
+        </w:tc>
+      </w:tr>
+      <w:tr>
+        <w:tc>
+          <w:tcPr>
+            <w:tcW w:w="1696" w:type="dxa"/>
+            <w:vAlign w:val="center"/>
+          </w:tcPr>
+          <w:p>
+            <w:pPr>
+              <w:jc w:val="left"/>
+            </w:pPr>
+            <w:r>
+              <w:rPr>
+                <w:rStyle w:val="fontstyle31"/>
+              </w:rPr>
+              <w:t xml:space="preserve">Budget: </w:t>
+            </w:r>
+          </w:p>
+        </w:tc>
+        <w:tc>
+          <w:tcPr>
+            <w:tcW w:w="7654" w:type="dxa"/>
+          </w:tcPr>
+          <w:p>
+            <w:r>
+              <w:t>N/A</w:t>
+            </w:r>
+          </w:p>
+        </w:tc>
+      </w:tr>
+      <w:tr>
+        <w:tc>
+          <w:tcPr>
+            <w:tcW w:w="1696" w:type="dxa"/>
+            <w:vAlign w:val="center"/>
+          </w:tcPr>
+          <w:p>
+            <w:pPr>
+              <w:jc w:val="left"/>
+              <w:rPr>
+                <w:rStyle w:val="fontstyle31"/>
+                <w:lang w:bidi="ar"/>
+              </w:rPr>
+            </w:pPr>
+            <w:r>
+              <w:rPr>
+                <w:rStyle w:val="fontstyle31"/>
+                <w:lang w:bidi="ar"/>
+              </w:rPr>
+              <w:t>Reference Docs:</w:t>
+            </w:r>
+          </w:p>
+          <w:p>
+            <w:pPr>
+              <w:jc w:val="left"/>
+            </w:pPr>
+          </w:p>
+        </w:tc>
+        <w:tc>
+          <w:tcPr>
+            <w:tcW w:w="7654" w:type="dxa"/>
+          </w:tcPr>
+          <w:p>
+            <w:r>
+              <w:rPr>
+                <w:noProof/>
+              </w:rPr>
+              <w:t>https://asiapacificcollege.sharepoint.com/:f:/s/PROJMANT3MI201MI203/Evjel9uiSslFosc4l3EpNcABUtYTV3a-VQkkDtSNRfqLSA?e=yp43oj</w:t>
+            </w:r>
+          </w:p>
+        </w:tc>
+      </w:tr>
+    </w:tbl>
+    <w:p>
+      <w:pPr>
+        <w:sectPr>
+          <w:type w:val="continuous"/>
+          <w:pgSz w:w="12240" w:h="15840"/>
+          <w:pgMar w:top="1440" w:right="1440" w:bottom="1440" w:left="1440" w:header="708" w:footer="708" w:gutter="0"/>
+          <w:pgNumType w:start="1"/>
+          <w:cols w:space="708"/>
+          <w:docGrid w:linePitch="360"/>
+        </w:sectPr>
+      </w:pPr>
+    </w:p>
+    <w:tbl>
+      <w:tblPr>
+        <w:tblStyle w:val="TableGrid"/>
+        <w:tblW w:w="10647" w:type="dxa"/>
+        <w:tblLook w:val="04A0" w:firstRow="1" w:lastRow="0" w:firstColumn="1" w:lastColumn="0" w:noHBand="0" w:noVBand="1"/>
+      </w:tblPr>
+      <w:tblGrid>
+        <w:gridCol w:w="1568"/>
+        <w:gridCol w:w="9079"/>
+      </w:tblGrid>
+      <w:tr>
+        <w:tc>
+          <w:tcPr>
+            <w:tcW w:w="1568" w:type="dxa"/>
+            <w:vAlign w:val="center"/>
+          </w:tcPr>
+          <w:p>
+            <w:pPr>
+              <w:jc w:val="left"/>
+            </w:pPr>
+            <w:r>
+              <w:rPr>
+                <w:rStyle w:val="fontstyle31"/>
+                <w:lang w:bidi="ar"/>
+              </w:rPr>
+              <w:lastRenderedPageBreak/>
+              <w:t xml:space="preserve">WBS: </w:t>
+            </w:r>
+          </w:p>
+        </w:tc>
+        <w:tc>
+          <w:tcPr>
+            <w:tcW w:w="9079" w:type="dxa"/>
+          </w:tcPr>
+          <w:p>
+            <w:r>
+              <w:rPr>
+                <w:noProof/>
+              </w:rPr>
+              <w:t>1.</w:t>
+            </w:r>
+            <w:r>
+              <w:rPr>
+                <w:noProof/>
+              </w:rPr>
+              <w:t>6</w:t>
+            </w:r>
+            <w:r>
+              <w:rPr>
+                <w:noProof/>
+              </w:rPr>
+              <w:t>.2.1</w:t>
+            </w:r>
+          </w:p>
+        </w:tc>
+      </w:tr>
+      <w:tr>
+        <w:tc>
+          <w:tcPr>
+            <w:tcW w:w="1568" w:type="dxa"/>
+            <w:vAlign w:val="center"/>
+          </w:tcPr>
+          <w:p>
+            <w:pPr>
+              <w:jc w:val="left"/>
+            </w:pPr>
+            <w:r>
+              <w:rPr>
+                <w:rStyle w:val="fontstyle31"/>
+                <w:lang w:bidi="ar"/>
+              </w:rPr>
+              <w:t xml:space="preserve">Work Package: </w:t>
+            </w:r>
+          </w:p>
+        </w:tc>
+        <w:tc>
+          <w:tcPr>
+            <w:tcW w:w="9079" w:type="dxa"/>
+          </w:tcPr>
+          <w:p>
+            <w:r>
+              <w:rPr>
+                <w:noProof/>
+              </w:rPr>
+              <w:t>Gain Formal Acceptance</w:t>
+            </w:r>
+          </w:p>
+        </w:tc>
+      </w:tr>
+      <w:tr>
+        <w:tc>
+          <w:tcPr>
+            <w:tcW w:w="1568" w:type="dxa"/>
+            <w:vAlign w:val="center"/>
+          </w:tcPr>
+          <w:p>
+            <w:pPr>
+              <w:jc w:val="left"/>
+            </w:pPr>
+            <w:r>
+              <w:rPr>
+                <w:rStyle w:val="fontstyle31"/>
+                <w:lang w:bidi="ar"/>
+              </w:rPr>
+              <w:t xml:space="preserve">Package Owner: </w:t>
+            </w:r>
+          </w:p>
+        </w:tc>
+        <w:tc>
+          <w:tcPr>
+            <w:tcW w:w="9079" w:type="dxa"/>
+          </w:tcPr>
+          <w:p>
+            <w:r>
+              <w:rPr>
+                <w:noProof/>
+              </w:rPr>
+              <w:t>Jakerson B. Bermudo</w:t>
+            </w:r>
+          </w:p>
+        </w:tc>
+      </w:tr>
+      <w:tr>
+        <w:tc>
+          <w:tcPr>
+            <w:tcW w:w="1568" w:type="dxa"/>
+            <w:vAlign w:val="center"/>
+          </w:tcPr>
+          <w:p>
+            <w:pPr>
+              <w:jc w:val="left"/>
+            </w:pPr>
+            <w:r>
+              <w:rPr>
+                <w:rStyle w:val="fontstyle31"/>
+                <w:lang w:bidi="ar"/>
+              </w:rPr>
+              <w:t xml:space="preserve">Owner Organization: </w:t>
+            </w:r>
+          </w:p>
+        </w:tc>
+        <w:tc>
+          <w:tcPr>
+            <w:tcW w:w="9079" w:type="dxa"/>
+          </w:tcPr>
+          <w:p>
+            <w:r>
+              <w:rPr>
+                <w:noProof/>
+              </w:rPr>
+              <w:t>Team Developmentality</w:t>
+            </w:r>
+          </w:p>
+        </w:tc>
+      </w:tr>
+      <w:tr>
+        <w:tc>
+          <w:tcPr>
+            <w:tcW w:w="1568" w:type="dxa"/>
+            <w:vAlign w:val="center"/>
+          </w:tcPr>
+          <w:p>
+            <w:pPr>
+              <w:jc w:val="left"/>
+            </w:pPr>
+            <w:r>
+              <w:rPr>
+                <w:rStyle w:val="fontstyle31"/>
+                <w:lang w:bidi="ar"/>
+              </w:rPr>
+              <w:t xml:space="preserve">Participants: </w:t>
+            </w:r>
+          </w:p>
+        </w:tc>
+        <w:tc>
+          <w:tcPr>
+            <w:tcW w:w="9079" w:type="dxa"/>
+          </w:tcPr>
+          <w:p>
+            <w:r>
+              <w:rPr>
+                <w:noProof/>
+              </w:rPr>
+              <w:t>Princess Joy Ferrer, Mikedale Dellera, Jakerson Bermudo, Rark Alcantara, Carl Garcia</w:t>
+            </w:r>
+          </w:p>
+        </w:tc>
+      </w:tr>
+      <w:tr>
+        <w:tc>
+          <w:tcPr>
+            <w:tcW w:w="1568" w:type="dxa"/>
+            <w:vAlign w:val="center"/>
+          </w:tcPr>
+          <w:p>
+            <w:pPr>
+              <w:jc w:val="left"/>
+            </w:pPr>
+            <w:r>
+              <w:rPr>
+                <w:rStyle w:val="fontstyle31"/>
+                <w:lang w:bidi="ar"/>
+              </w:rPr>
+              <w:t>Description:</w:t>
+            </w:r>
+            <w:r>
+              <w:rPr>
+                <w:rStyle w:val="fontstyle31"/>
+                <w:lang w:bidi="ar"/>
+              </w:rPr>
+              <w:br/>
+            </w:r>
+          </w:p>
+        </w:tc>
+        <w:tc>
+          <w:tcPr>
+            <w:tcW w:w="9079" w:type="dxa"/>
+          </w:tcPr>
+          <w:p/>
+        </w:tc>
+      </w:tr>
+      <w:tr>
+        <w:tc>
+          <w:tcPr>
+            <w:tcW w:w="1568" w:type="dxa"/>
+            <w:vAlign w:val="center"/>
+          </w:tcPr>
+          <w:p>
+            <w:pPr>
+              <w:jc w:val="left"/>
+            </w:pPr>
+            <w:r>
+              <w:rPr>
+                <w:rStyle w:val="fontstyle31"/>
+                <w:lang w:bidi="ar"/>
+              </w:rPr>
+              <w:t>Completion State:</w:t>
+            </w:r>
+            <w:r>
+              <w:rPr>
+                <w:rStyle w:val="fontstyle31"/>
+                <w:lang w:bidi="ar"/>
+              </w:rPr>
+              <w:br/>
+            </w:r>
+          </w:p>
+        </w:tc>
+        <w:tc>
+          <w:tcPr>
+            <w:tcW w:w="9079" w:type="dxa"/>
+          </w:tcPr>
+          <w:p/>
+        </w:tc>
+      </w:tr>
+      <w:tr>
+        <w:tc>
+          <w:tcPr>
+            <w:tcW w:w="1568" w:type="dxa"/>
+            <w:vAlign w:val="center"/>
+          </w:tcPr>
+          <w:p>
+            <w:pPr>
+              <w:jc w:val="left"/>
+              <w:rPr>
+                <w:rStyle w:val="fontstyle31"/>
+                <w:lang w:bidi="ar"/>
+              </w:rPr>
+            </w:pPr>
+            <w:r>
+              <w:rPr>
+                <w:rStyle w:val="fontstyle31"/>
+                <w:lang w:bidi="ar"/>
+              </w:rPr>
+              <w:t>Assumptions:</w:t>
+            </w:r>
+          </w:p>
+          <w:p>
+            <w:pPr>
+              <w:jc w:val="left"/>
+            </w:pPr>
+          </w:p>
+        </w:tc>
+        <w:tc>
+          <w:tcPr>
+            <w:tcW w:w="9079" w:type="dxa"/>
+          </w:tcPr>
+          <w:p/>
+        </w:tc>
+      </w:tr>
+      <w:tr>
+        <w:tc>
+          <w:tcPr>
+            <w:tcW w:w="1568" w:type="dxa"/>
+            <w:vAlign w:val="center"/>
+          </w:tcPr>
+          <w:p>
+            <w:pPr>
+              <w:jc w:val="left"/>
+              <w:rPr>
+                <w:rStyle w:val="fontstyle31"/>
+                <w:lang w:bidi="ar"/>
+              </w:rPr>
+            </w:pPr>
+            <w:r>
+              <w:rPr>
+                <w:rStyle w:val="fontstyle31"/>
+                <w:lang w:bidi="ar"/>
+              </w:rPr>
+              <w:t>Risks:</w:t>
+            </w:r>
+          </w:p>
+          <w:p>
+            <w:pPr>
+              <w:jc w:val="left"/>
+            </w:pPr>
+          </w:p>
+        </w:tc>
+        <w:tc>
+          <w:tcPr>
+            <w:tcW w:w="9079" w:type="dxa"/>
+          </w:tcPr>
+          <w:p/>
+        </w:tc>
+      </w:tr>
+      <w:tr>
+        <w:tc>
+          <w:tcPr>
+            <w:tcW w:w="1568" w:type="dxa"/>
+            <w:vAlign w:val="center"/>
+          </w:tcPr>
+          <w:p>
+            <w:pPr>
+              <w:jc w:val="left"/>
+              <w:rPr>
+                <w:rStyle w:val="fontstyle31"/>
+                <w:lang w:bidi="ar"/>
+              </w:rPr>
+            </w:pPr>
+            <w:r>
+              <w:rPr>
+                <w:rStyle w:val="fontstyle31"/>
+                <w:lang w:bidi="ar"/>
+              </w:rPr>
+              <w:t>Risk Mitigation:</w:t>
+            </w:r>
+          </w:p>
+          <w:p>
+            <w:pPr>
+              <w:jc w:val="left"/>
+            </w:pPr>
+          </w:p>
+        </w:tc>
+        <w:tc>
+          <w:tcPr>
+            <w:tcW w:w="9079" w:type="dxa"/>
+          </w:tcPr>
+          <w:p/>
+        </w:tc>
+      </w:tr>
+      <w:tr>
+        <w:tc>
+          <w:tcPr>
+            <w:tcW w:w="1568" w:type="dxa"/>
+            <w:vAlign w:val="center"/>
+          </w:tcPr>
+          <w:p>
+            <w:pPr>
+              <w:jc w:val="left"/>
+            </w:pPr>
+            <w:r>
+              <w:rPr>
+                <w:rStyle w:val="fontstyle31"/>
+              </w:rPr>
+              <w:t xml:space="preserve">Budget: </w:t>
+            </w:r>
+          </w:p>
+        </w:tc>
+        <w:tc>
+          <w:tcPr>
+            <w:tcW w:w="9079" w:type="dxa"/>
+          </w:tcPr>
+          <w:p>
+            <w:r>
+              <w:t>N/A</w:t>
+            </w:r>
+          </w:p>
+        </w:tc>
+      </w:tr>
+      <w:tr>
+        <w:tc>
+          <w:tcPr>
+            <w:tcW w:w="1568" w:type="dxa"/>
+            <w:vAlign w:val="center"/>
+          </w:tcPr>
+          <w:p>
+            <w:pPr>
+              <w:jc w:val="left"/>
+              <w:rPr>
+                <w:rStyle w:val="fontstyle31"/>
+                <w:lang w:bidi="ar"/>
+              </w:rPr>
+            </w:pPr>
+            <w:r>
+              <w:rPr>
+                <w:rStyle w:val="fontstyle31"/>
+                <w:lang w:bidi="ar"/>
+              </w:rPr>
+              <w:t>Reference Docs:</w:t>
+            </w:r>
+          </w:p>
+          <w:p>
+            <w:pPr>
+              <w:jc w:val="left"/>
+            </w:pPr>
+          </w:p>
+        </w:tc>
+        <w:tc>
+          <w:tcPr>
+            <w:tcW w:w="9079" w:type="dxa"/>
+          </w:tcPr>
+          <w:p>
+            <w:r>
+              <w:rPr>
+                <w:noProof/>
+              </w:rPr>
+              <w:t>https://asiapacificcollege.sharepoint.com/:f:/s/PROJMANT3MI201MI203/Evjel9uiSslFosc4l3EpNcABUtYTV3a-VQkkDtSNRfqLSA?e=yp43oj</w:t>
+            </w:r>
+          </w:p>
+        </w:tc>
+      </w:tr>
+    </w:tbl>
+    <w:p>
+      <w:pPr>
+        <w:sectPr>
+          <w:pgSz w:w="12240" w:h="15840"/>
+          <w:pgMar w:top="1440" w:right="1440" w:bottom="1440" w:left="1440" w:header="708" w:footer="708" w:gutter="0"/>
+          <w:pgNumType w:start="1"/>
+          <w:cols w:space="708"/>
+          <w:docGrid w:linePitch="360"/>
+        </w:sectPr>
+      </w:pPr>
+    </w:p>
+    <w:tbl>
+      <w:tblPr>
+        <w:tblStyle w:val="TableGrid"/>
+        <w:tblpPr w:leftFromText="180" w:rightFromText="180" w:horzAnchor="margin" w:tblpY="478"/>
+        <w:tblW w:w="10647" w:type="dxa"/>
+        <w:tblLook w:val="04A0" w:firstRow="1" w:lastRow="0" w:firstColumn="1" w:lastColumn="0" w:noHBand="0" w:noVBand="1"/>
+      </w:tblPr>
+      <w:tblGrid>
+        <w:gridCol w:w="1568"/>
+        <w:gridCol w:w="9079"/>
+      </w:tblGrid>
+      <w:tr>
+        <w:tc>
+          <w:tcPr>
+            <w:tcW w:w="1568" w:type="dxa"/>
+            <w:vAlign w:val="center"/>
+          </w:tcPr>
+          <w:p>
+            <w:pPr>
+              <w:jc w:val="left"/>
+            </w:pPr>
+            <w:r>
+              <w:rPr>
+                <w:rStyle w:val="fontstyle31"/>
+                <w:lang w:bidi="ar"/>
+              </w:rPr>
+              <w:lastRenderedPageBreak/>
+              <w:t xml:space="preserve">WBS: </w:t>
+            </w:r>
+          </w:p>
+        </w:tc>
+        <w:tc>
+          <w:tcPr>
+            <w:tcW w:w="9079" w:type="dxa"/>
+          </w:tcPr>
+          <w:p>
+            <w:r>
+              <w:rPr>
+                <w:noProof/>
+              </w:rPr>
+              <w:t>1.</w:t>
+            </w:r>
+            <w:r>
+              <w:rPr>
+                <w:noProof/>
+              </w:rPr>
+              <w:t>6</w:t>
+            </w:r>
+            <w:r>
+              <w:rPr>
+                <w:noProof/>
+              </w:rPr>
+              <w:t>.3.1</w:t>
+            </w:r>
+          </w:p>
+        </w:tc>
+      </w:tr>
+      <w:tr>
+        <w:tc>
+          <w:tcPr>
+            <w:tcW w:w="1568" w:type="dxa"/>
+            <w:vAlign w:val="center"/>
+          </w:tcPr>
+          <w:p>
+            <w:pPr>
+              <w:jc w:val="left"/>
+            </w:pPr>
+            <w:r>
+              <w:rPr>
+                <w:rStyle w:val="fontstyle31"/>
+                <w:lang w:bidi="ar"/>
+              </w:rPr>
+              <w:t xml:space="preserve">Work Package: </w:t>
+            </w:r>
+          </w:p>
+        </w:tc>
+        <w:tc>
+          <w:tcPr>
+            <w:tcW w:w="9079" w:type="dxa"/>
+          </w:tcPr>
+          <w:p>
+            <w:r>
+              <w:rPr>
+                <w:noProof/>
+              </w:rPr>
+              <w:t>Project close out meeting (Sprint 13)</w:t>
+            </w:r>
+          </w:p>
+        </w:tc>
+      </w:tr>
+      <w:tr>
+        <w:tc>
+          <w:tcPr>
+            <w:tcW w:w="1568" w:type="dxa"/>
+            <w:vAlign w:val="center"/>
+          </w:tcPr>
+          <w:p>
+            <w:pPr>
+              <w:jc w:val="left"/>
+            </w:pPr>
+            <w:r>
+              <w:rPr>
+                <w:rStyle w:val="fontstyle31"/>
+                <w:lang w:bidi="ar"/>
+              </w:rPr>
+              <w:t xml:space="preserve">Package Owner: </w:t>
+            </w:r>
+          </w:p>
+        </w:tc>
+        <w:tc>
+          <w:tcPr>
+            <w:tcW w:w="9079" w:type="dxa"/>
+          </w:tcPr>
+          <w:p>
+            <w:r>
+              <w:rPr>
+                <w:noProof/>
+              </w:rPr>
+              <w:t>Jakerson B. Bermudo</w:t>
+            </w:r>
+          </w:p>
+        </w:tc>
+      </w:tr>
+      <w:tr>
+        <w:tc>
+          <w:tcPr>
+            <w:tcW w:w="1568" w:type="dxa"/>
+            <w:vAlign w:val="center"/>
+          </w:tcPr>
+          <w:p>
+            <w:pPr>
+              <w:jc w:val="left"/>
+            </w:pPr>
+            <w:r>
+              <w:rPr>
+                <w:rStyle w:val="fontstyle31"/>
+                <w:lang w:bidi="ar"/>
+              </w:rPr>
+              <w:t xml:space="preserve">Owner Organization: </w:t>
+            </w:r>
+          </w:p>
+        </w:tc>
+        <w:tc>
+          <w:tcPr>
+            <w:tcW w:w="9079" w:type="dxa"/>
+          </w:tcPr>
+          <w:p>
+            <w:r>
+              <w:rPr>
+                <w:noProof/>
+              </w:rPr>
+              <w:t>Team Developmentality</w:t>
+            </w:r>
+          </w:p>
+        </w:tc>
+      </w:tr>
+      <w:tr>
+        <w:tc>
+          <w:tcPr>
+            <w:tcW w:w="1568" w:type="dxa"/>
+            <w:vAlign w:val="center"/>
+          </w:tcPr>
+          <w:p>
+            <w:pPr>
+              <w:jc w:val="left"/>
+            </w:pPr>
+            <w:r>
+              <w:rPr>
+                <w:rStyle w:val="fontstyle31"/>
+                <w:lang w:bidi="ar"/>
+              </w:rPr>
+              <w:t xml:space="preserve">Participants: </w:t>
+            </w:r>
+          </w:p>
+        </w:tc>
+        <w:tc>
+          <w:tcPr>
+            <w:tcW w:w="9079" w:type="dxa"/>
+          </w:tcPr>
+          <w:p>
+            <w:r>
+              <w:rPr>
+                <w:noProof/>
+              </w:rPr>
+              <w:t>Princess Joy Ferrer, Mikedale Dellera, Jakerson Bermudo, Rark Alcantara, Carl Garcia</w:t>
+            </w:r>
+          </w:p>
+        </w:tc>
+      </w:tr>
+      <w:tr>
+        <w:tc>
+          <w:tcPr>
+            <w:tcW w:w="1568" w:type="dxa"/>
+            <w:vAlign w:val="center"/>
+          </w:tcPr>
+          <w:p>
+            <w:pPr>
+              <w:jc w:val="left"/>
+            </w:pPr>
+            <w:r>
+              <w:rPr>
+                <w:rStyle w:val="fontstyle31"/>
+                <w:lang w:bidi="ar"/>
+              </w:rPr>
+              <w:t>Description:</w:t>
+            </w:r>
+            <w:r>
+              <w:rPr>
+                <w:rStyle w:val="fontstyle31"/>
+                <w:lang w:bidi="ar"/>
+              </w:rPr>
+              <w:br/>
+            </w:r>
+          </w:p>
+        </w:tc>
+        <w:tc>
+          <w:tcPr>
+            <w:tcW w:w="9079" w:type="dxa"/>
+          </w:tcPr>
+          <w:p>
+            <w:r>
+              <w:t>Formal acceptance is the process of getting official approval from stakeholders or clients, which shows that they are happy with the software or application that was given and marks the end of the project.</w:t>
+            </w:r>
+          </w:p>
+        </w:tc>
+      </w:tr>
+      <w:tr>
+        <w:tc>
+          <w:tcPr>
+            <w:tcW w:w="1568" w:type="dxa"/>
+            <w:vAlign w:val="center"/>
+          </w:tcPr>
+          <w:p>
+            <w:pPr>
+              <w:jc w:val="left"/>
+            </w:pPr>
+            <w:r>
+              <w:rPr>
+                <w:rStyle w:val="fontstyle31"/>
+                <w:lang w:bidi="ar"/>
+              </w:rPr>
+              <w:t>Completion State:</w:t>
+            </w:r>
+            <w:r>
+              <w:rPr>
+                <w:rStyle w:val="fontstyle31"/>
+                <w:lang w:bidi="ar"/>
+              </w:rPr>
+              <w:br/>
+            </w:r>
+          </w:p>
+        </w:tc>
+        <w:tc>
+          <w:tcPr>
+            <w:tcW w:w="9079" w:type="dxa"/>
+          </w:tcPr>
+          <w:p>
+            <w:r>
+              <w:t>Formal acceptance is complete when stakeholders or clients officially agree that the software or application meets their needs and expectations.</w:t>
+            </w:r>
+          </w:p>
+        </w:tc>
+      </w:tr>
+      <w:tr>
+        <w:tc>
+          <w:tcPr>
+            <w:tcW w:w="1568" w:type="dxa"/>
+            <w:vAlign w:val="center"/>
+          </w:tcPr>
+          <w:p>
+            <w:pPr>
+              <w:jc w:val="left"/>
+              <w:rPr>
+                <w:rStyle w:val="fontstyle31"/>
+                <w:lang w:bidi="ar"/>
+              </w:rPr>
+            </w:pPr>
+            <w:r>
+              <w:rPr>
+                <w:rStyle w:val="fontstyle31"/>
+                <w:lang w:bidi="ar"/>
+              </w:rPr>
+              <w:t>Assumptions:</w:t>
+            </w:r>
+          </w:p>
+          <w:p>
+            <w:pPr>
+              <w:jc w:val="left"/>
+            </w:pPr>
+          </w:p>
+        </w:tc>
+        <w:tc>
+          <w:tcPr>
+            <w:tcW w:w="9079" w:type="dxa"/>
+          </w:tcPr>
+          <w:p>
+            <w:r>
+              <w:t>Assumptions include the successful completion of all project deliverables, thorough testing and validation of the software/application, and clear understanding of acceptance standards by the stakeholders or clients.</w:t>
+            </w:r>
+          </w:p>
+        </w:tc>
+      </w:tr>
+      <w:tr>
+        <w:tc>
+          <w:tcPr>
+            <w:tcW w:w="1568" w:type="dxa"/>
+            <w:vAlign w:val="center"/>
+          </w:tcPr>
+          <w:p>
+            <w:pPr>
+              <w:jc w:val="left"/>
+              <w:rPr>
+                <w:rStyle w:val="fontstyle31"/>
+                <w:lang w:bidi="ar"/>
+              </w:rPr>
+            </w:pPr>
+            <w:r>
+              <w:rPr>
+                <w:rStyle w:val="fontstyle31"/>
+                <w:lang w:bidi="ar"/>
+              </w:rPr>
+              <w:t>Risks:</w:t>
+            </w:r>
+          </w:p>
+          <w:p>
+            <w:pPr>
+              <w:jc w:val="left"/>
+            </w:pPr>
+          </w:p>
+        </w:tc>
+        <w:tc>
+          <w:tcPr>
+            <w:tcW w:w="9079" w:type="dxa"/>
+          </w:tcPr>
+          <w:p>
+            <w:r>
+              <w:t>Possible risks include stakeholders or clients not giving official acceptance because there are still unresolved issues or concerns, expectations that don't match up, or disagreements about whether requirements have been met.</w:t>
+            </w:r>
+          </w:p>
+        </w:tc>
+      </w:tr>
+      <w:tr>
+        <w:tc>
+          <w:tcPr>
+            <w:tcW w:w="1568" w:type="dxa"/>
+            <w:vAlign w:val="center"/>
+          </w:tcPr>
+          <w:p>
+            <w:pPr>
+              <w:jc w:val="left"/>
+              <w:rPr>
+                <w:rStyle w:val="fontstyle31"/>
+                <w:lang w:bidi="ar"/>
+              </w:rPr>
+            </w:pPr>
+            <w:r>
+              <w:rPr>
+                <w:rStyle w:val="fontstyle31"/>
+                <w:lang w:bidi="ar"/>
+              </w:rPr>
+              <w:t>Risk Mitigation:</w:t>
+            </w:r>
+          </w:p>
+          <w:p>
+            <w:pPr>
+              <w:jc w:val="left"/>
+            </w:pPr>
+          </w:p>
+        </w:tc>
+        <w:tc>
+          <w:tcPr>
+            <w:tcW w:w="9079" w:type="dxa"/>
+          </w:tcPr>
+          <w:p>
+            <w:r>
+              <w:t>To reduce these risks, partners or clients will be kept in the loop and worked with regularly throughout the project. Early on, a set of detailed acceptance criteria will be set up and used as a measuring stick.</w:t>
+            </w:r>
+          </w:p>
+        </w:tc>
+      </w:tr>
+      <w:tr>
+        <w:tc>
+          <w:tcPr>
+            <w:tcW w:w="1568" w:type="dxa"/>
+            <w:vAlign w:val="center"/>
+          </w:tcPr>
+          <w:p>
+            <w:pPr>
+              <w:jc w:val="left"/>
+            </w:pPr>
+            <w:r>
+              <w:rPr>
+                <w:rStyle w:val="fontstyle31"/>
+              </w:rPr>
+              <w:t xml:space="preserve">Budget: </w:t>
+            </w:r>
+          </w:p>
+        </w:tc>
+        <w:tc>
+          <w:tcPr>
+            <w:tcW w:w="9079" w:type="dxa"/>
+          </w:tcPr>
+          <w:p>
+            <w:r>
+              <w:t>N/A</w:t>
+            </w:r>
+          </w:p>
+        </w:tc>
+      </w:tr>
+      <w:tr>
+        <w:tc>
+          <w:tcPr>
+            <w:tcW w:w="1568" w:type="dxa"/>
+            <w:vAlign w:val="center"/>
+          </w:tcPr>
+          <w:p>
+            <w:pPr>
+              <w:jc w:val="left"/>
+              <w:rPr>
+                <w:rStyle w:val="fontstyle31"/>
+                <w:lang w:bidi="ar"/>
+              </w:rPr>
+            </w:pPr>
+            <w:r>
+              <w:rPr>
+                <w:rStyle w:val="fontstyle31"/>
+                <w:lang w:bidi="ar"/>
+              </w:rPr>
+              <w:t>Reference Docs:</w:t>
+            </w:r>
+          </w:p>
+          <w:p>
+            <w:pPr>
+              <w:jc w:val="left"/>
+            </w:pPr>
+          </w:p>
+        </w:tc>
+        <w:tc>
+          <w:tcPr>
+            <w:tcW w:w="9079" w:type="dxa"/>
+          </w:tcPr>
+          <w:p>
+            <w:r>
+              <w:rPr>
+                <w:noProof/>
+              </w:rPr>
+              <w:t>https://asiapacificcollege.sharepoint.com/:f:/s/PROJMANT3MI201MI203/Evjel9uiSslFosc4l3EpNcABUtYTV3a-VQkkDtSNRfqLSA?e=yp43oj</w:t>
+            </w:r>
+          </w:p>
+        </w:tc>
+      </w:tr>
+    </w:tbl>
     <w:p/>
     <w:sectPr>
       <w:type w:val="continuous"/>
@@ -63428,6 +67501,17 @@
 </file>
 
 <file path=customXml/item1.xml><?xml version="1.0" encoding="utf-8"?>
+<p:properties xmlns:p="http://schemas.microsoft.com/office/2006/metadata/properties" xmlns:xsi="http://www.w3.org/2001/XMLSchema-instance" xmlns:pc="http://schemas.microsoft.com/office/infopath/2007/PartnerControls">
+  <documentManagement>
+    <TaxCatchAll xmlns="0d803109-e11b-45d4-a4e8-5bf0740163af" xsi:nil="true"/>
+    <lcf76f155ced4ddcb4097134ff3c332f xmlns="31aac78f-6ed8-4134-ac7e-47c186d487c3">
+      <Terms xmlns="http://schemas.microsoft.com/office/infopath/2007/PartnerControls"/>
+    </lcf76f155ced4ddcb4097134ff3c332f>
+  </documentManagement>
+</p:properties>
+</file>
+
+<file path=customXml/item2.xml><?xml version="1.0" encoding="utf-8"?>
 <ct:contentTypeSchema xmlns:ct="http://schemas.microsoft.com/office/2006/metadata/contentType" xmlns:ma="http://schemas.microsoft.com/office/2006/metadata/properties/metaAttributes" ct:_="" ma:_="" ma:contentTypeName="Document" ma:contentTypeID="0x01010078E5C03F786D684AB79627F2BAF5AB3A" ma:contentTypeVersion="12" ma:contentTypeDescription="Create a new document." ma:contentTypeScope="" ma:versionID="6753d19c26ced2570449d2cfe2fd38cd">
   <xsd:schema xmlns:xsd="http://www.w3.org/2001/XMLSchema" xmlns:xs="http://www.w3.org/2001/XMLSchema" xmlns:p="http://schemas.microsoft.com/office/2006/metadata/properties" xmlns:ns2="31aac78f-6ed8-4134-ac7e-47c186d487c3" xmlns:ns3="0d803109-e11b-45d4-a4e8-5bf0740163af" targetNamespace="http://schemas.microsoft.com/office/2006/metadata/properties" ma:root="true" ma:fieldsID="59531f12ec9f3761682ad3919ac9365f" ns2:_="" ns3:_="">
     <xsd:import namespace="31aac78f-6ed8-4134-ac7e-47c186d487c3"/>
@@ -63644,17 +67728,6 @@
 </ct:contentTypeSchema>
 </file>
 
-<file path=customXml/item2.xml><?xml version="1.0" encoding="utf-8"?>
-<p:properties xmlns:p="http://schemas.microsoft.com/office/2006/metadata/properties" xmlns:xsi="http://www.w3.org/2001/XMLSchema-instance" xmlns:pc="http://schemas.microsoft.com/office/infopath/2007/PartnerControls">
-  <documentManagement>
-    <TaxCatchAll xmlns="0d803109-e11b-45d4-a4e8-5bf0740163af" xsi:nil="true"/>
-    <lcf76f155ced4ddcb4097134ff3c332f xmlns="31aac78f-6ed8-4134-ac7e-47c186d487c3">
-      <Terms xmlns="http://schemas.microsoft.com/office/infopath/2007/PartnerControls"/>
-    </lcf76f155ced4ddcb4097134ff3c332f>
-  </documentManagement>
-</p:properties>
-</file>
-
 <file path=customXml/item3.xml><?xml version="1.0" encoding="utf-8"?>
 <?mso-contentType ?>
 <FormTemplates xmlns="http://schemas.microsoft.com/sharepoint/v3/contenttype/forms">
@@ -63665,6 +67738,17 @@
 </file>
 
 <file path=customXml/itemProps1.xml><?xml version="1.0" encoding="utf-8"?>
+<ds:datastoreItem xmlns:ds="http://schemas.openxmlformats.org/officeDocument/2006/customXml" ds:itemID="{85730E1A-415E-4E88-9E2C-D8871E0D7A73}">
+  <ds:schemaRefs>
+    <ds:schemaRef ds:uri="http://schemas.microsoft.com/office/2006/metadata/properties"/>
+    <ds:schemaRef ds:uri="http://schemas.microsoft.com/office/infopath/2007/PartnerControls"/>
+    <ds:schemaRef ds:uri="0d803109-e11b-45d4-a4e8-5bf0740163af"/>
+    <ds:schemaRef ds:uri="31aac78f-6ed8-4134-ac7e-47c186d487c3"/>
+  </ds:schemaRefs>
+</ds:datastoreItem>
+</file>
+
+<file path=customXml/itemProps2.xml><?xml version="1.0" encoding="utf-8"?>
 <ds:datastoreItem xmlns:ds="http://schemas.openxmlformats.org/officeDocument/2006/customXml" ds:itemID="{1BD2FC55-DA07-4303-99DF-1CAD4C3BB026}">
   <ds:schemaRefs>
     <ds:schemaRef ds:uri="http://schemas.microsoft.com/office/2006/metadata/contentType"/>
@@ -63683,17 +67767,6 @@
 </ds:datastoreItem>
 </file>
 
-<file path=customXml/itemProps2.xml><?xml version="1.0" encoding="utf-8"?>
-<ds:datastoreItem xmlns:ds="http://schemas.openxmlformats.org/officeDocument/2006/customXml" ds:itemID="{85730E1A-415E-4E88-9E2C-D8871E0D7A73}">
-  <ds:schemaRefs>
-    <ds:schemaRef ds:uri="http://schemas.microsoft.com/office/2006/metadata/properties"/>
-    <ds:schemaRef ds:uri="http://schemas.microsoft.com/office/infopath/2007/PartnerControls"/>
-    <ds:schemaRef ds:uri="0d803109-e11b-45d4-a4e8-5bf0740163af"/>
-    <ds:schemaRef ds:uri="31aac78f-6ed8-4134-ac7e-47c186d487c3"/>
-  </ds:schemaRefs>
-</ds:datastoreItem>
-</file>
-
 <file path=customXml/itemProps3.xml><?xml version="1.0" encoding="utf-8"?>
 <ds:datastoreItem xmlns:ds="http://schemas.openxmlformats.org/officeDocument/2006/customXml" ds:itemID="{C0F3D9D8-4E52-4370-A567-34A5A1657F4F}">
   <ds:schemaRefs>

</xml_diff>

<commit_message>
update work packages in documentation/projman/Week 4 - 7/08 WORK PACKAGES BASED ON WBS - DEVELOPMENTALITY.docx
</commit_message>
<xml_diff>
--- a/documentation/projman/Week 4 - 7/08 WORK PACKAGES BASED ON WBS - DEVELOPMENTALITY.docx
+++ b/documentation/projman/Week 4 - 7/08 WORK PACKAGES BASED ON WBS - DEVELOPMENTALITY.docx
@@ -67501,14 +67501,12 @@
 </file>
 
 <file path=customXml/item1.xml><?xml version="1.0" encoding="utf-8"?>
-<p:properties xmlns:p="http://schemas.microsoft.com/office/2006/metadata/properties" xmlns:xsi="http://www.w3.org/2001/XMLSchema-instance" xmlns:pc="http://schemas.microsoft.com/office/infopath/2007/PartnerControls">
-  <documentManagement>
-    <TaxCatchAll xmlns="0d803109-e11b-45d4-a4e8-5bf0740163af" xsi:nil="true"/>
-    <lcf76f155ced4ddcb4097134ff3c332f xmlns="31aac78f-6ed8-4134-ac7e-47c186d487c3">
-      <Terms xmlns="http://schemas.microsoft.com/office/infopath/2007/PartnerControls"/>
-    </lcf76f155ced4ddcb4097134ff3c332f>
-  </documentManagement>
-</p:properties>
+<?mso-contentType ?>
+<FormTemplates xmlns="http://schemas.microsoft.com/sharepoint/v3/contenttype/forms">
+  <Display>DocumentLibraryForm</Display>
+  <Edit>DocumentLibraryForm</Edit>
+  <New>DocumentLibraryForm</New>
+</FormTemplates>
 </file>
 
 <file path=customXml/item2.xml><?xml version="1.0" encoding="utf-8"?>
@@ -67729,21 +67727,20 @@
 </file>
 
 <file path=customXml/item3.xml><?xml version="1.0" encoding="utf-8"?>
-<?mso-contentType ?>
-<FormTemplates xmlns="http://schemas.microsoft.com/sharepoint/v3/contenttype/forms">
-  <Display>DocumentLibraryForm</Display>
-  <Edit>DocumentLibraryForm</Edit>
-  <New>DocumentLibraryForm</New>
-</FormTemplates>
+<p:properties xmlns:p="http://schemas.microsoft.com/office/2006/metadata/properties" xmlns:xsi="http://www.w3.org/2001/XMLSchema-instance" xmlns:pc="http://schemas.microsoft.com/office/infopath/2007/PartnerControls">
+  <documentManagement>
+    <TaxCatchAll xmlns="0d803109-e11b-45d4-a4e8-5bf0740163af" xsi:nil="true"/>
+    <lcf76f155ced4ddcb4097134ff3c332f xmlns="31aac78f-6ed8-4134-ac7e-47c186d487c3">
+      <Terms xmlns="http://schemas.microsoft.com/office/infopath/2007/PartnerControls"/>
+    </lcf76f155ced4ddcb4097134ff3c332f>
+  </documentManagement>
+</p:properties>
 </file>
 
 <file path=customXml/itemProps1.xml><?xml version="1.0" encoding="utf-8"?>
-<ds:datastoreItem xmlns:ds="http://schemas.openxmlformats.org/officeDocument/2006/customXml" ds:itemID="{85730E1A-415E-4E88-9E2C-D8871E0D7A73}">
+<ds:datastoreItem xmlns:ds="http://schemas.openxmlformats.org/officeDocument/2006/customXml" ds:itemID="{C0F3D9D8-4E52-4370-A567-34A5A1657F4F}">
   <ds:schemaRefs>
-    <ds:schemaRef ds:uri="http://schemas.microsoft.com/office/2006/metadata/properties"/>
-    <ds:schemaRef ds:uri="http://schemas.microsoft.com/office/infopath/2007/PartnerControls"/>
-    <ds:schemaRef ds:uri="0d803109-e11b-45d4-a4e8-5bf0740163af"/>
-    <ds:schemaRef ds:uri="31aac78f-6ed8-4134-ac7e-47c186d487c3"/>
+    <ds:schemaRef ds:uri="http://schemas.microsoft.com/sharepoint/v3/contenttype/forms"/>
   </ds:schemaRefs>
 </ds:datastoreItem>
 </file>
@@ -67768,9 +67765,12 @@
 </file>
 
 <file path=customXml/itemProps3.xml><?xml version="1.0" encoding="utf-8"?>
-<ds:datastoreItem xmlns:ds="http://schemas.openxmlformats.org/officeDocument/2006/customXml" ds:itemID="{C0F3D9D8-4E52-4370-A567-34A5A1657F4F}">
+<ds:datastoreItem xmlns:ds="http://schemas.openxmlformats.org/officeDocument/2006/customXml" ds:itemID="{85730E1A-415E-4E88-9E2C-D8871E0D7A73}">
   <ds:schemaRefs>
-    <ds:schemaRef ds:uri="http://schemas.microsoft.com/sharepoint/v3/contenttype/forms"/>
+    <ds:schemaRef ds:uri="http://schemas.microsoft.com/office/2006/metadata/properties"/>
+    <ds:schemaRef ds:uri="http://schemas.microsoft.com/office/infopath/2007/PartnerControls"/>
+    <ds:schemaRef ds:uri="0d803109-e11b-45d4-a4e8-5bf0740163af"/>
+    <ds:schemaRef ds:uri="31aac78f-6ed8-4134-ac7e-47c186d487c3"/>
   </ds:schemaRefs>
 </ds:datastoreItem>
 </file>
</xml_diff>

<commit_message>
Updated the Work Packages
</commit_message>
<xml_diff>
--- a/documentation/projman/Week 4 - 7/08 WORK PACKAGES BASED ON WBS - DEVELOPMENTALITY.docx
+++ b/documentation/projman/Week 4 - 7/08 WORK PACKAGES BASED ON WBS - DEVELOPMENTALITY.docx
@@ -17687,13 +17687,7 @@
           </w:tcPr>
           <w:p>
             <w:r>
-              <w:t xml:space="preserve">This work package involves conducting a meeting with the project adviser to update the adviser about the </w:t>
-            </w:r>
-            <w:r>
-              <w:t>different Diagrams</w:t>
-            </w:r>
-            <w:r>
-              <w:t>.</w:t>
+              <w:t>This work package involves conducting a meeting with the project adviser to update the adviser about the different Diagrams.</w:t>
             </w:r>
           </w:p>
         </w:tc>
@@ -18203,13 +18197,7 @@
               </w:rPr>
             </w:pPr>
             <w:r>
-              <w:t xml:space="preserve">This work package involves conducting a meeting with the project adviser to update the adviser about the </w:t>
-            </w:r>
-            <w:r>
-              <w:t>different Diagrams</w:t>
-            </w:r>
-            <w:r>
-              <w:t>.</w:t>
+              <w:t>This work package involves conducting a meeting with the project adviser to update the adviser about the different Diagrams.</w:t>
             </w:r>
           </w:p>
         </w:tc>
@@ -21044,7 +21032,11 @@
           <w:tcPr>
             <w:tcW w:w="4675" w:type="dxa"/>
           </w:tcPr>
-          <w:p/>
+          <w:p>
+            <w:r>
+              <w:t>This work package involves conducting a meeting with the client to discuss, clarify and finalize the problem, objectives, and scope of the project.</w:t>
+            </w:r>
+          </w:p>
         </w:tc>
       </w:tr>
       <w:tr>
@@ -22814,13 +22806,7 @@
           </w:tcPr>
           <w:p>
             <w:r>
-              <w:t xml:space="preserve">This work package involves conducting a meeting with the project adviser to update the adviser about the </w:t>
-            </w:r>
-            <w:r>
-              <w:t>different Diagrams</w:t>
-            </w:r>
-            <w:r>
-              <w:t>.</w:t>
+              <w:t>This work package involves conducting a meeting with the project adviser to update the adviser about the different Diagrams.</w:t>
             </w:r>
           </w:p>
         </w:tc>
@@ -68052,6 +68038,17 @@
 </file>
 
 <file path=customXml/item1.xml><?xml version="1.0" encoding="utf-8"?>
+<p:properties xmlns:p="http://schemas.microsoft.com/office/2006/metadata/properties" xmlns:xsi="http://www.w3.org/2001/XMLSchema-instance" xmlns:pc="http://schemas.microsoft.com/office/infopath/2007/PartnerControls">
+  <documentManagement>
+    <TaxCatchAll xmlns="0d803109-e11b-45d4-a4e8-5bf0740163af" xsi:nil="true"/>
+    <lcf76f155ced4ddcb4097134ff3c332f xmlns="31aac78f-6ed8-4134-ac7e-47c186d487c3">
+      <Terms xmlns="http://schemas.microsoft.com/office/infopath/2007/PartnerControls"/>
+    </lcf76f155ced4ddcb4097134ff3c332f>
+  </documentManagement>
+</p:properties>
+</file>
+
+<file path=customXml/item2.xml><?xml version="1.0" encoding="utf-8"?>
 <ct:contentTypeSchema xmlns:ct="http://schemas.microsoft.com/office/2006/metadata/contentType" xmlns:ma="http://schemas.microsoft.com/office/2006/metadata/properties/metaAttributes" ct:_="" ma:_="" ma:contentTypeName="Document" ma:contentTypeID="0x01010078E5C03F786D684AB79627F2BAF5AB3A" ma:contentTypeVersion="12" ma:contentTypeDescription="Create a new document." ma:contentTypeScope="" ma:versionID="6753d19c26ced2570449d2cfe2fd38cd">
   <xsd:schema xmlns:xsd="http://www.w3.org/2001/XMLSchema" xmlns:xs="http://www.w3.org/2001/XMLSchema" xmlns:p="http://schemas.microsoft.com/office/2006/metadata/properties" xmlns:ns2="31aac78f-6ed8-4134-ac7e-47c186d487c3" xmlns:ns3="0d803109-e11b-45d4-a4e8-5bf0740163af" targetNamespace="http://schemas.microsoft.com/office/2006/metadata/properties" ma:root="true" ma:fieldsID="59531f12ec9f3761682ad3919ac9365f" ns2:_="" ns3:_="">
     <xsd:import namespace="31aac78f-6ed8-4134-ac7e-47c186d487c3"/>
@@ -68268,17 +68265,6 @@
 </ct:contentTypeSchema>
 </file>
 
-<file path=customXml/item2.xml><?xml version="1.0" encoding="utf-8"?>
-<p:properties xmlns:p="http://schemas.microsoft.com/office/2006/metadata/properties" xmlns:xsi="http://www.w3.org/2001/XMLSchema-instance" xmlns:pc="http://schemas.microsoft.com/office/infopath/2007/PartnerControls">
-  <documentManagement>
-    <TaxCatchAll xmlns="0d803109-e11b-45d4-a4e8-5bf0740163af" xsi:nil="true"/>
-    <lcf76f155ced4ddcb4097134ff3c332f xmlns="31aac78f-6ed8-4134-ac7e-47c186d487c3">
-      <Terms xmlns="http://schemas.microsoft.com/office/infopath/2007/PartnerControls"/>
-    </lcf76f155ced4ddcb4097134ff3c332f>
-  </documentManagement>
-</p:properties>
-</file>
-
 <file path=customXml/item3.xml><?xml version="1.0" encoding="utf-8"?>
 <?mso-contentType ?>
 <FormTemplates xmlns="http://schemas.microsoft.com/sharepoint/v3/contenttype/forms">
@@ -68289,6 +68275,17 @@
 </file>
 
 <file path=customXml/itemProps1.xml><?xml version="1.0" encoding="utf-8"?>
+<ds:datastoreItem xmlns:ds="http://schemas.openxmlformats.org/officeDocument/2006/customXml" ds:itemID="{85730E1A-415E-4E88-9E2C-D8871E0D7A73}">
+  <ds:schemaRefs>
+    <ds:schemaRef ds:uri="http://schemas.microsoft.com/office/2006/metadata/properties"/>
+    <ds:schemaRef ds:uri="http://schemas.microsoft.com/office/infopath/2007/PartnerControls"/>
+    <ds:schemaRef ds:uri="0d803109-e11b-45d4-a4e8-5bf0740163af"/>
+    <ds:schemaRef ds:uri="31aac78f-6ed8-4134-ac7e-47c186d487c3"/>
+  </ds:schemaRefs>
+</ds:datastoreItem>
+</file>
+
+<file path=customXml/itemProps2.xml><?xml version="1.0" encoding="utf-8"?>
 <ds:datastoreItem xmlns:ds="http://schemas.openxmlformats.org/officeDocument/2006/customXml" ds:itemID="{1BD2FC55-DA07-4303-99DF-1CAD4C3BB026}">
   <ds:schemaRefs>
     <ds:schemaRef ds:uri="http://schemas.microsoft.com/office/2006/metadata/contentType"/>
@@ -68307,17 +68304,6 @@
 </ds:datastoreItem>
 </file>
 
-<file path=customXml/itemProps2.xml><?xml version="1.0" encoding="utf-8"?>
-<ds:datastoreItem xmlns:ds="http://schemas.openxmlformats.org/officeDocument/2006/customXml" ds:itemID="{85730E1A-415E-4E88-9E2C-D8871E0D7A73}">
-  <ds:schemaRefs>
-    <ds:schemaRef ds:uri="http://schemas.microsoft.com/office/2006/metadata/properties"/>
-    <ds:schemaRef ds:uri="http://schemas.microsoft.com/office/infopath/2007/PartnerControls"/>
-    <ds:schemaRef ds:uri="0d803109-e11b-45d4-a4e8-5bf0740163af"/>
-    <ds:schemaRef ds:uri="31aac78f-6ed8-4134-ac7e-47c186d487c3"/>
-  </ds:schemaRefs>
-</ds:datastoreItem>
-</file>
-
 <file path=customXml/itemProps3.xml><?xml version="1.0" encoding="utf-8"?>
 <ds:datastoreItem xmlns:ds="http://schemas.openxmlformats.org/officeDocument/2006/customXml" ds:itemID="{C0F3D9D8-4E52-4370-A567-34A5A1657F4F}">
   <ds:schemaRefs>

</xml_diff>